<commit_message>
Design Push, part 3
-Added API links to the Doc
-Added more additions to the Doc
-Added doc for different Mod ideas
-Gonna make the repo one that holds all of my Mods and the associated
work with it
</commit_message>
<xml_diff>
--- a/Docs/DesignDoc.docx
+++ b/Docs/DesignDoc.docx
@@ -19,6 +19,13 @@
     <w:p/>
     <w:sdt>
       <w:sdtPr>
+        <w:rPr>
+          <w:rFonts w:eastAsiaTheme="minorEastAsia" w:cstheme="minorBidi"/>
+          <w:color w:val="auto"/>
+          <w:sz w:val="22"/>
+          <w:szCs w:val="22"/>
+          <w:lang w:eastAsia="ja-JP"/>
+        </w:rPr>
         <w:id w:val="-322432896"/>
         <w:docPartObj>
           <w:docPartGallery w:val="Table of Contents"/>
@@ -27,14 +34,9 @@
       </w:sdtPr>
       <w:sdtEndPr>
         <w:rPr>
-          <w:rFonts w:eastAsiaTheme="minorEastAsia" w:cstheme="minorBidi"/>
           <w:b/>
           <w:bCs/>
           <w:noProof/>
-          <w:color w:val="auto"/>
-          <w:sz w:val="22"/>
-          <w:szCs w:val="22"/>
-          <w:lang w:eastAsia="ja-JP"/>
         </w:rPr>
       </w:sdtEndPr>
       <w:sdtContent>
@@ -43,12 +45,7 @@
             <w:pStyle w:val="TOCHeading"/>
           </w:pPr>
           <w:r>
-            <w:t>Conten</w:t>
-          </w:r>
-          <w:bookmarkStart w:id="0" w:name="_GoBack"/>
-          <w:bookmarkEnd w:id="0"/>
-          <w:r>
-            <w:t>ts</w:t>
+            <w:t>Contents</w:t>
           </w:r>
         </w:p>
         <w:p>
@@ -86,7 +83,123 @@
             </w:rPr>
             <w:fldChar w:fldCharType="separate"/>
           </w:r>
-          <w:hyperlink w:anchor="_Toc535231416" w:history="1">
+          <w:bookmarkStart w:id="0" w:name="_GoBack"/>
+          <w:bookmarkEnd w:id="0"/>
+          <w:r>
+            <w:rPr>
+              <w:rStyle w:val="Hyperlink"/>
+              <w:noProof/>
+            </w:rPr>
+            <w:fldChar w:fldCharType="begin"/>
+          </w:r>
+          <w:r>
+            <w:rPr>
+              <w:rStyle w:val="Hyperlink"/>
+              <w:noProof/>
+            </w:rPr>
+            <w:instrText xml:space="preserve"> </w:instrText>
+          </w:r>
+          <w:r>
+            <w:rPr>
+              <w:noProof/>
+            </w:rPr>
+            <w:instrText>HYPERLINK \l "_Toc535233317"</w:instrText>
+          </w:r>
+          <w:r>
+            <w:rPr>
+              <w:rStyle w:val="Hyperlink"/>
+              <w:noProof/>
+            </w:rPr>
+            <w:instrText xml:space="preserve"> </w:instrText>
+          </w:r>
+          <w:r>
+            <w:rPr>
+              <w:rStyle w:val="Hyperlink"/>
+              <w:noProof/>
+            </w:rPr>
+          </w:r>
+          <w:r>
+            <w:rPr>
+              <w:rStyle w:val="Hyperlink"/>
+              <w:noProof/>
+            </w:rPr>
+            <w:fldChar w:fldCharType="separate"/>
+          </w:r>
+          <w:r>
+            <w:rPr>
+              <w:rStyle w:val="Hyperlink"/>
+              <w:noProof/>
+            </w:rPr>
+            <w:t>Tech/API(s) Used</w:t>
+          </w:r>
+          <w:r>
+            <w:rPr>
+              <w:noProof/>
+              <w:webHidden/>
+            </w:rPr>
+            <w:tab/>
+          </w:r>
+          <w:r>
+            <w:rPr>
+              <w:noProof/>
+              <w:webHidden/>
+            </w:rPr>
+            <w:fldChar w:fldCharType="begin"/>
+          </w:r>
+          <w:r>
+            <w:rPr>
+              <w:noProof/>
+              <w:webHidden/>
+            </w:rPr>
+            <w:instrText xml:space="preserve"> PAGEREF _Toc535233317 \h </w:instrText>
+          </w:r>
+          <w:r>
+            <w:rPr>
+              <w:noProof/>
+              <w:webHidden/>
+            </w:rPr>
+          </w:r>
+          <w:r>
+            <w:rPr>
+              <w:noProof/>
+              <w:webHidden/>
+            </w:rPr>
+            <w:fldChar w:fldCharType="separate"/>
+          </w:r>
+          <w:r>
+            <w:rPr>
+              <w:noProof/>
+              <w:webHidden/>
+            </w:rPr>
+            <w:t>2</w:t>
+          </w:r>
+          <w:r>
+            <w:rPr>
+              <w:noProof/>
+              <w:webHidden/>
+            </w:rPr>
+            <w:fldChar w:fldCharType="end"/>
+          </w:r>
+          <w:r>
+            <w:rPr>
+              <w:rStyle w:val="Hyperlink"/>
+              <w:noProof/>
+            </w:rPr>
+            <w:fldChar w:fldCharType="end"/>
+          </w:r>
+        </w:p>
+        <w:p>
+          <w:pPr>
+            <w:pStyle w:val="TOC1"/>
+            <w:tabs>
+              <w:tab w:val="right" w:leader="dot" w:pos="9350"/>
+            </w:tabs>
+            <w:rPr>
+              <w:rFonts w:asciiTheme="minorHAnsi" w:hAnsiTheme="minorHAnsi"/>
+              <w:noProof/>
+            </w:rPr>
+          </w:pPr>
+          <w:hyperlink w:anchor="_Toc535233318" w:history="1">
             <w:r>
               <w:rPr>
                 <w:rStyle w:val="Hyperlink"/>
@@ -113,7 +226,7 @@
                 <w:noProof/>
                 <w:webHidden/>
               </w:rPr>
-              <w:instrText xml:space="preserve"> PAGEREF _Toc535231416 \h </w:instrText>
+              <w:instrText xml:space="preserve"> PAGEREF _Toc535233318 \h </w:instrText>
             </w:r>
             <w:r>
               <w:rPr>
@@ -155,7 +268,7 @@
               <w:noProof/>
             </w:rPr>
           </w:pPr>
-          <w:hyperlink w:anchor="_Toc535231417" w:history="1">
+          <w:hyperlink w:anchor="_Toc535233319" w:history="1">
             <w:r>
               <w:rPr>
                 <w:rStyle w:val="Hyperlink"/>
@@ -182,7 +295,7 @@
                 <w:noProof/>
                 <w:webHidden/>
               </w:rPr>
-              <w:instrText xml:space="preserve"> PAGEREF _Toc535231417 \h </w:instrText>
+              <w:instrText xml:space="preserve"> PAGEREF _Toc535233319 \h </w:instrText>
             </w:r>
             <w:r>
               <w:rPr>
@@ -224,7 +337,7 @@
               <w:noProof/>
             </w:rPr>
           </w:pPr>
-          <w:hyperlink w:anchor="_Toc535231418" w:history="1">
+          <w:hyperlink w:anchor="_Toc535233320" w:history="1">
             <w:r>
               <w:rPr>
                 <w:rStyle w:val="Hyperlink"/>
@@ -251,7 +364,7 @@
                 <w:noProof/>
                 <w:webHidden/>
               </w:rPr>
-              <w:instrText xml:space="preserve"> PAGEREF _Toc535231418 \h </w:instrText>
+              <w:instrText xml:space="preserve"> PAGEREF _Toc535233320 \h </w:instrText>
             </w:r>
             <w:r>
               <w:rPr>
@@ -271,7 +384,7 @@
                 <w:noProof/>
                 <w:webHidden/>
               </w:rPr>
-              <w:t>2</w:t>
+              <w:t>3</w:t>
             </w:r>
             <w:r>
               <w:rPr>
@@ -293,7 +406,7 @@
               <w:noProof/>
             </w:rPr>
           </w:pPr>
-          <w:hyperlink w:anchor="_Toc535231419" w:history="1">
+          <w:hyperlink w:anchor="_Toc535233321" w:history="1">
             <w:r>
               <w:rPr>
                 <w:rStyle w:val="Hyperlink"/>
@@ -320,7 +433,7 @@
                 <w:noProof/>
                 <w:webHidden/>
               </w:rPr>
-              <w:instrText xml:space="preserve"> PAGEREF _Toc535231419 \h </w:instrText>
+              <w:instrText xml:space="preserve"> PAGEREF _Toc535233321 \h </w:instrText>
             </w:r>
             <w:r>
               <w:rPr>
@@ -340,7 +453,7 @@
                 <w:noProof/>
                 <w:webHidden/>
               </w:rPr>
-              <w:t>2</w:t>
+              <w:t>3</w:t>
             </w:r>
             <w:r>
               <w:rPr>
@@ -362,7 +475,7 @@
               <w:noProof/>
             </w:rPr>
           </w:pPr>
-          <w:hyperlink w:anchor="_Toc535231420" w:history="1">
+          <w:hyperlink w:anchor="_Toc535233322" w:history="1">
             <w:r>
               <w:rPr>
                 <w:rStyle w:val="Hyperlink"/>
@@ -389,7 +502,7 @@
                 <w:noProof/>
                 <w:webHidden/>
               </w:rPr>
-              <w:instrText xml:space="preserve"> PAGEREF _Toc535231420 \h </w:instrText>
+              <w:instrText xml:space="preserve"> PAGEREF _Toc535233322 \h </w:instrText>
             </w:r>
             <w:r>
               <w:rPr>
@@ -409,7 +522,7 @@
                 <w:noProof/>
                 <w:webHidden/>
               </w:rPr>
-              <w:t>2</w:t>
+              <w:t>3</w:t>
             </w:r>
             <w:r>
               <w:rPr>
@@ -431,7 +544,7 @@
               <w:noProof/>
             </w:rPr>
           </w:pPr>
-          <w:hyperlink w:anchor="_Toc535231421" w:history="1">
+          <w:hyperlink w:anchor="_Toc535233323" w:history="1">
             <w:r>
               <w:rPr>
                 <w:rStyle w:val="Hyperlink"/>
@@ -458,7 +571,7 @@
                 <w:noProof/>
                 <w:webHidden/>
               </w:rPr>
-              <w:instrText xml:space="preserve"> PAGEREF _Toc535231421 \h </w:instrText>
+              <w:instrText xml:space="preserve"> PAGEREF _Toc535233323 \h </w:instrText>
             </w:r>
             <w:r>
               <w:rPr>
@@ -478,7 +591,7 @@
                 <w:noProof/>
                 <w:webHidden/>
               </w:rPr>
-              <w:t>2</w:t>
+              <w:t>3</w:t>
             </w:r>
             <w:r>
               <w:rPr>
@@ -500,7 +613,7 @@
               <w:noProof/>
             </w:rPr>
           </w:pPr>
-          <w:hyperlink w:anchor="_Toc535231422" w:history="1">
+          <w:hyperlink w:anchor="_Toc535233324" w:history="1">
             <w:r>
               <w:rPr>
                 <w:rStyle w:val="Hyperlink"/>
@@ -527,7 +640,7 @@
                 <w:noProof/>
                 <w:webHidden/>
               </w:rPr>
-              <w:instrText xml:space="preserve"> PAGEREF _Toc535231422 \h </w:instrText>
+              <w:instrText xml:space="preserve"> PAGEREF _Toc535233324 \h </w:instrText>
             </w:r>
             <w:r>
               <w:rPr>
@@ -569,7 +682,7 @@
               <w:noProof/>
             </w:rPr>
           </w:pPr>
-          <w:hyperlink w:anchor="_Toc535231423" w:history="1">
+          <w:hyperlink w:anchor="_Toc535233325" w:history="1">
             <w:r>
               <w:rPr>
                 <w:rStyle w:val="Hyperlink"/>
@@ -596,7 +709,7 @@
                 <w:noProof/>
                 <w:webHidden/>
               </w:rPr>
-              <w:instrText xml:space="preserve"> PAGEREF _Toc535231423 \h </w:instrText>
+              <w:instrText xml:space="preserve"> PAGEREF _Toc535233325 \h </w:instrText>
             </w:r>
             <w:r>
               <w:rPr>
@@ -616,7 +729,7 @@
                 <w:noProof/>
                 <w:webHidden/>
               </w:rPr>
-              <w:t>3</w:t>
+              <w:t>4</w:t>
             </w:r>
             <w:r>
               <w:rPr>
@@ -638,7 +751,7 @@
               <w:noProof/>
             </w:rPr>
           </w:pPr>
-          <w:hyperlink w:anchor="_Toc535231424" w:history="1">
+          <w:hyperlink w:anchor="_Toc535233326" w:history="1">
             <w:r>
               <w:rPr>
                 <w:rStyle w:val="Hyperlink"/>
@@ -665,7 +778,7 @@
                 <w:noProof/>
                 <w:webHidden/>
               </w:rPr>
-              <w:instrText xml:space="preserve"> PAGEREF _Toc535231424 \h </w:instrText>
+              <w:instrText xml:space="preserve"> PAGEREF _Toc535233326 \h </w:instrText>
             </w:r>
             <w:r>
               <w:rPr>
@@ -685,7 +798,7 @@
                 <w:noProof/>
                 <w:webHidden/>
               </w:rPr>
-              <w:t>3</w:t>
+              <w:t>4</w:t>
             </w:r>
             <w:r>
               <w:rPr>
@@ -707,7 +820,7 @@
               <w:noProof/>
             </w:rPr>
           </w:pPr>
-          <w:hyperlink w:anchor="_Toc535231425" w:history="1">
+          <w:hyperlink w:anchor="_Toc535233327" w:history="1">
             <w:r>
               <w:rPr>
                 <w:rStyle w:val="Hyperlink"/>
@@ -734,7 +847,7 @@
                 <w:noProof/>
                 <w:webHidden/>
               </w:rPr>
-              <w:instrText xml:space="preserve"> PAGEREF _Toc535231425 \h </w:instrText>
+              <w:instrText xml:space="preserve"> PAGEREF _Toc535233327 \h </w:instrText>
             </w:r>
             <w:r>
               <w:rPr>
@@ -776,7 +889,7 @@
               <w:noProof/>
             </w:rPr>
           </w:pPr>
-          <w:hyperlink w:anchor="_Toc535231426" w:history="1">
+          <w:hyperlink w:anchor="_Toc535233328" w:history="1">
             <w:r>
               <w:rPr>
                 <w:rStyle w:val="Hyperlink"/>
@@ -803,7 +916,7 @@
                 <w:noProof/>
                 <w:webHidden/>
               </w:rPr>
-              <w:instrText xml:space="preserve"> PAGEREF _Toc535231426 \h </w:instrText>
+              <w:instrText xml:space="preserve"> PAGEREF _Toc535233328 \h </w:instrText>
             </w:r>
             <w:r>
               <w:rPr>
@@ -823,7 +936,7 @@
                 <w:noProof/>
                 <w:webHidden/>
               </w:rPr>
-              <w:t>4</w:t>
+              <w:t>5</w:t>
             </w:r>
             <w:r>
               <w:rPr>
@@ -845,7 +958,7 @@
               <w:noProof/>
             </w:rPr>
           </w:pPr>
-          <w:hyperlink w:anchor="_Toc535231427" w:history="1">
+          <w:hyperlink w:anchor="_Toc535233329" w:history="1">
             <w:r>
               <w:rPr>
                 <w:rStyle w:val="Hyperlink"/>
@@ -872,7 +985,7 @@
                 <w:noProof/>
                 <w:webHidden/>
               </w:rPr>
-              <w:instrText xml:space="preserve"> PAGEREF _Toc535231427 \h </w:instrText>
+              <w:instrText xml:space="preserve"> PAGEREF _Toc535233329 \h </w:instrText>
             </w:r>
             <w:r>
               <w:rPr>
@@ -892,7 +1005,7 @@
                 <w:noProof/>
                 <w:webHidden/>
               </w:rPr>
-              <w:t>4</w:t>
+              <w:t>5</w:t>
             </w:r>
             <w:r>
               <w:rPr>
@@ -914,7 +1027,7 @@
               <w:noProof/>
             </w:rPr>
           </w:pPr>
-          <w:hyperlink w:anchor="_Toc535231428" w:history="1">
+          <w:hyperlink w:anchor="_Toc535233330" w:history="1">
             <w:r>
               <w:rPr>
                 <w:rStyle w:val="Hyperlink"/>
@@ -941,7 +1054,7 @@
                 <w:noProof/>
                 <w:webHidden/>
               </w:rPr>
-              <w:instrText xml:space="preserve"> PAGEREF _Toc535231428 \h </w:instrText>
+              <w:instrText xml:space="preserve"> PAGEREF _Toc535233330 \h </w:instrText>
             </w:r>
             <w:r>
               <w:rPr>
@@ -983,7 +1096,7 @@
               <w:noProof/>
             </w:rPr>
           </w:pPr>
-          <w:hyperlink w:anchor="_Toc535231429" w:history="1">
+          <w:hyperlink w:anchor="_Toc535233331" w:history="1">
             <w:r>
               <w:rPr>
                 <w:rStyle w:val="Hyperlink"/>
@@ -1010,7 +1123,7 @@
                 <w:noProof/>
                 <w:webHidden/>
               </w:rPr>
-              <w:instrText xml:space="preserve"> PAGEREF _Toc535231429 \h </w:instrText>
+              <w:instrText xml:space="preserve"> PAGEREF _Toc535233331 \h </w:instrText>
             </w:r>
             <w:r>
               <w:rPr>
@@ -1030,7 +1143,7 @@
                 <w:noProof/>
                 <w:webHidden/>
               </w:rPr>
-              <w:t>5</w:t>
+              <w:t>6</w:t>
             </w:r>
             <w:r>
               <w:rPr>
@@ -1052,7 +1165,7 @@
               <w:noProof/>
             </w:rPr>
           </w:pPr>
-          <w:hyperlink w:anchor="_Toc535231430" w:history="1">
+          <w:hyperlink w:anchor="_Toc535233332" w:history="1">
             <w:r>
               <w:rPr>
                 <w:rStyle w:val="Hyperlink"/>
@@ -1079,7 +1192,7 @@
                 <w:noProof/>
                 <w:webHidden/>
               </w:rPr>
-              <w:instrText xml:space="preserve"> PAGEREF _Toc535231430 \h </w:instrText>
+              <w:instrText xml:space="preserve"> PAGEREF _Toc535233332 \h </w:instrText>
             </w:r>
             <w:r>
               <w:rPr>
@@ -1099,7 +1212,7 @@
                 <w:noProof/>
                 <w:webHidden/>
               </w:rPr>
-              <w:t>5</w:t>
+              <w:t>6</w:t>
             </w:r>
             <w:r>
               <w:rPr>
@@ -1121,7 +1234,7 @@
               <w:noProof/>
             </w:rPr>
           </w:pPr>
-          <w:hyperlink w:anchor="_Toc535231431" w:history="1">
+          <w:hyperlink w:anchor="_Toc535233333" w:history="1">
             <w:r>
               <w:rPr>
                 <w:rStyle w:val="Hyperlink"/>
@@ -1148,7 +1261,7 @@
                 <w:noProof/>
                 <w:webHidden/>
               </w:rPr>
-              <w:instrText xml:space="preserve"> PAGEREF _Toc535231431 \h </w:instrText>
+              <w:instrText xml:space="preserve"> PAGEREF _Toc535233333 \h </w:instrText>
             </w:r>
             <w:r>
               <w:rPr>
@@ -1190,7 +1303,7 @@
               <w:noProof/>
             </w:rPr>
           </w:pPr>
-          <w:hyperlink w:anchor="_Toc535231432" w:history="1">
+          <w:hyperlink w:anchor="_Toc535233334" w:history="1">
             <w:r>
               <w:rPr>
                 <w:rStyle w:val="Hyperlink"/>
@@ -1217,7 +1330,7 @@
                 <w:noProof/>
                 <w:webHidden/>
               </w:rPr>
-              <w:instrText xml:space="preserve"> PAGEREF _Toc535231432 \h </w:instrText>
+              <w:instrText xml:space="preserve"> PAGEREF _Toc535233334 \h </w:instrText>
             </w:r>
             <w:r>
               <w:rPr>
@@ -1259,7 +1372,7 @@
               <w:noProof/>
             </w:rPr>
           </w:pPr>
-          <w:hyperlink w:anchor="_Toc535231433" w:history="1">
+          <w:hyperlink w:anchor="_Toc535233335" w:history="1">
             <w:r>
               <w:rPr>
                 <w:rStyle w:val="Hyperlink"/>
@@ -1286,7 +1399,7 @@
                 <w:noProof/>
                 <w:webHidden/>
               </w:rPr>
-              <w:instrText xml:space="preserve"> PAGEREF _Toc535231433 \h </w:instrText>
+              <w:instrText xml:space="preserve"> PAGEREF _Toc535233335 \h </w:instrText>
             </w:r>
             <w:r>
               <w:rPr>
@@ -1306,7 +1419,7 @@
                 <w:noProof/>
                 <w:webHidden/>
               </w:rPr>
-              <w:t>6</w:t>
+              <w:t>7</w:t>
             </w:r>
             <w:r>
               <w:rPr>
@@ -1328,7 +1441,7 @@
               <w:noProof/>
             </w:rPr>
           </w:pPr>
-          <w:hyperlink w:anchor="_Toc535231434" w:history="1">
+          <w:hyperlink w:anchor="_Toc535233336" w:history="1">
             <w:r>
               <w:rPr>
                 <w:rStyle w:val="Hyperlink"/>
@@ -1355,7 +1468,7 @@
                 <w:noProof/>
                 <w:webHidden/>
               </w:rPr>
-              <w:instrText xml:space="preserve"> PAGEREF _Toc535231434 \h </w:instrText>
+              <w:instrText xml:space="preserve"> PAGEREF _Toc535233336 \h </w:instrText>
             </w:r>
             <w:r>
               <w:rPr>
@@ -1375,7 +1488,7 @@
                 <w:noProof/>
                 <w:webHidden/>
               </w:rPr>
-              <w:t>6</w:t>
+              <w:t>7</w:t>
             </w:r>
             <w:r>
               <w:rPr>
@@ -1397,7 +1510,7 @@
               <w:noProof/>
             </w:rPr>
           </w:pPr>
-          <w:hyperlink w:anchor="_Toc535231435" w:history="1">
+          <w:hyperlink w:anchor="_Toc535233337" w:history="1">
             <w:r>
               <w:rPr>
                 <w:rStyle w:val="Hyperlink"/>
@@ -1424,7 +1537,7 @@
                 <w:noProof/>
                 <w:webHidden/>
               </w:rPr>
-              <w:instrText xml:space="preserve"> PAGEREF _Toc535231435 \h </w:instrText>
+              <w:instrText xml:space="preserve"> PAGEREF _Toc535233337 \h </w:instrText>
             </w:r>
             <w:r>
               <w:rPr>
@@ -1466,7 +1579,7 @@
               <w:noProof/>
             </w:rPr>
           </w:pPr>
-          <w:hyperlink w:anchor="_Toc535231436" w:history="1">
+          <w:hyperlink w:anchor="_Toc535233338" w:history="1">
             <w:r>
               <w:rPr>
                 <w:rStyle w:val="Hyperlink"/>
@@ -1493,7 +1606,7 @@
                 <w:noProof/>
                 <w:webHidden/>
               </w:rPr>
-              <w:instrText xml:space="preserve"> PAGEREF _Toc535231436 \h </w:instrText>
+              <w:instrText xml:space="preserve"> PAGEREF _Toc535233338 \h </w:instrText>
             </w:r>
             <w:r>
               <w:rPr>
@@ -1513,7 +1626,7 @@
                 <w:noProof/>
                 <w:webHidden/>
               </w:rPr>
-              <w:t>7</w:t>
+              <w:t>8</w:t>
             </w:r>
             <w:r>
               <w:rPr>
@@ -1535,7 +1648,7 @@
               <w:noProof/>
             </w:rPr>
           </w:pPr>
-          <w:hyperlink w:anchor="_Toc535231437" w:history="1">
+          <w:hyperlink w:anchor="_Toc535233339" w:history="1">
             <w:r>
               <w:rPr>
                 <w:rStyle w:val="Hyperlink"/>
@@ -1562,7 +1675,7 @@
                 <w:noProof/>
                 <w:webHidden/>
               </w:rPr>
-              <w:instrText xml:space="preserve"> PAGEREF _Toc535231437 \h </w:instrText>
+              <w:instrText xml:space="preserve"> PAGEREF _Toc535233339 \h </w:instrText>
             </w:r>
             <w:r>
               <w:rPr>
@@ -1582,7 +1695,7 @@
                 <w:noProof/>
                 <w:webHidden/>
               </w:rPr>
-              <w:t>7</w:t>
+              <w:t>8</w:t>
             </w:r>
             <w:r>
               <w:rPr>
@@ -1604,7 +1717,7 @@
               <w:noProof/>
             </w:rPr>
           </w:pPr>
-          <w:hyperlink w:anchor="_Toc535231438" w:history="1">
+          <w:hyperlink w:anchor="_Toc535233340" w:history="1">
             <w:r>
               <w:rPr>
                 <w:rStyle w:val="Hyperlink"/>
@@ -1631,7 +1744,7 @@
                 <w:noProof/>
                 <w:webHidden/>
               </w:rPr>
-              <w:instrText xml:space="preserve"> PAGEREF _Toc535231438 \h </w:instrText>
+              <w:instrText xml:space="preserve"> PAGEREF _Toc535233340 \h </w:instrText>
             </w:r>
             <w:r>
               <w:rPr>
@@ -1673,7 +1786,7 @@
               <w:noProof/>
             </w:rPr>
           </w:pPr>
-          <w:hyperlink w:anchor="_Toc535231439" w:history="1">
+          <w:hyperlink w:anchor="_Toc535233341" w:history="1">
             <w:r>
               <w:rPr>
                 <w:rStyle w:val="Hyperlink"/>
@@ -1700,7 +1813,7 @@
                 <w:noProof/>
                 <w:webHidden/>
               </w:rPr>
-              <w:instrText xml:space="preserve"> PAGEREF _Toc535231439 \h </w:instrText>
+              <w:instrText xml:space="preserve"> PAGEREF _Toc535233341 \h </w:instrText>
             </w:r>
             <w:r>
               <w:rPr>
@@ -1720,7 +1833,7 @@
                 <w:noProof/>
                 <w:webHidden/>
               </w:rPr>
-              <w:t>8</w:t>
+              <w:t>9</w:t>
             </w:r>
             <w:r>
               <w:rPr>
@@ -1742,7 +1855,7 @@
               <w:noProof/>
             </w:rPr>
           </w:pPr>
-          <w:hyperlink w:anchor="_Toc535231440" w:history="1">
+          <w:hyperlink w:anchor="_Toc535233342" w:history="1">
             <w:r>
               <w:rPr>
                 <w:rStyle w:val="Hyperlink"/>
@@ -1769,7 +1882,7 @@
                 <w:noProof/>
                 <w:webHidden/>
               </w:rPr>
-              <w:instrText xml:space="preserve"> PAGEREF _Toc535231440 \h </w:instrText>
+              <w:instrText xml:space="preserve"> PAGEREF _Toc535233342 \h </w:instrText>
             </w:r>
             <w:r>
               <w:rPr>
@@ -1789,7 +1902,7 @@
                 <w:noProof/>
                 <w:webHidden/>
               </w:rPr>
-              <w:t>8</w:t>
+              <w:t>9</w:t>
             </w:r>
             <w:r>
               <w:rPr>
@@ -1811,7 +1924,7 @@
               <w:noProof/>
             </w:rPr>
           </w:pPr>
-          <w:hyperlink w:anchor="_Toc535231441" w:history="1">
+          <w:hyperlink w:anchor="_Toc535233343" w:history="1">
             <w:r>
               <w:rPr>
                 <w:rStyle w:val="Hyperlink"/>
@@ -1838,7 +1951,7 @@
                 <w:noProof/>
                 <w:webHidden/>
               </w:rPr>
-              <w:instrText xml:space="preserve"> PAGEREF _Toc535231441 \h </w:instrText>
+              <w:instrText xml:space="preserve"> PAGEREF _Toc535233343 \h </w:instrText>
             </w:r>
             <w:r>
               <w:rPr>
@@ -1858,7 +1971,7 @@
                 <w:noProof/>
                 <w:webHidden/>
               </w:rPr>
-              <w:t>8</w:t>
+              <w:t>9</w:t>
             </w:r>
             <w:r>
               <w:rPr>
@@ -1880,7 +1993,7 @@
               <w:noProof/>
             </w:rPr>
           </w:pPr>
-          <w:hyperlink w:anchor="_Toc535231442" w:history="1">
+          <w:hyperlink w:anchor="_Toc535233344" w:history="1">
             <w:r>
               <w:rPr>
                 <w:rStyle w:val="Hyperlink"/>
@@ -1907,7 +2020,7 @@
                 <w:noProof/>
                 <w:webHidden/>
               </w:rPr>
-              <w:instrText xml:space="preserve"> PAGEREF _Toc535231442 \h </w:instrText>
+              <w:instrText xml:space="preserve"> PAGEREF _Toc535233344 \h </w:instrText>
             </w:r>
             <w:r>
               <w:rPr>
@@ -1927,7 +2040,7 @@
                 <w:noProof/>
                 <w:webHidden/>
               </w:rPr>
-              <w:t>8</w:t>
+              <w:t>9</w:t>
             </w:r>
             <w:r>
               <w:rPr>
@@ -1949,7 +2062,7 @@
               <w:noProof/>
             </w:rPr>
           </w:pPr>
-          <w:hyperlink w:anchor="_Toc535231443" w:history="1">
+          <w:hyperlink w:anchor="_Toc535233345" w:history="1">
             <w:r>
               <w:rPr>
                 <w:rStyle w:val="Hyperlink"/>
@@ -1976,7 +2089,7 @@
                 <w:noProof/>
                 <w:webHidden/>
               </w:rPr>
-              <w:instrText xml:space="preserve"> PAGEREF _Toc535231443 \h </w:instrText>
+              <w:instrText xml:space="preserve"> PAGEREF _Toc535233345 \h </w:instrText>
             </w:r>
             <w:r>
               <w:rPr>
@@ -1996,7 +2109,7 @@
                 <w:noProof/>
                 <w:webHidden/>
               </w:rPr>
-              <w:t>8</w:t>
+              <w:t>9</w:t>
             </w:r>
             <w:r>
               <w:rPr>
@@ -2018,7 +2131,7 @@
               <w:noProof/>
             </w:rPr>
           </w:pPr>
-          <w:hyperlink w:anchor="_Toc535231444" w:history="1">
+          <w:hyperlink w:anchor="_Toc535233346" w:history="1">
             <w:r>
               <w:rPr>
                 <w:rStyle w:val="Hyperlink"/>
@@ -2045,7 +2158,7 @@
                 <w:noProof/>
                 <w:webHidden/>
               </w:rPr>
-              <w:instrText xml:space="preserve"> PAGEREF _Toc535231444 \h </w:instrText>
+              <w:instrText xml:space="preserve"> PAGEREF _Toc535233346 \h </w:instrText>
             </w:r>
             <w:r>
               <w:rPr>
@@ -2065,7 +2178,7 @@
                 <w:noProof/>
                 <w:webHidden/>
               </w:rPr>
-              <w:t>8</w:t>
+              <w:t>9</w:t>
             </w:r>
             <w:r>
               <w:rPr>
@@ -2087,7 +2200,7 @@
               <w:noProof/>
             </w:rPr>
           </w:pPr>
-          <w:hyperlink w:anchor="_Toc535231445" w:history="1">
+          <w:hyperlink w:anchor="_Toc535233347" w:history="1">
             <w:r>
               <w:rPr>
                 <w:rStyle w:val="Hyperlink"/>
@@ -2114,7 +2227,7 @@
                 <w:noProof/>
                 <w:webHidden/>
               </w:rPr>
-              <w:instrText xml:space="preserve"> PAGEREF _Toc535231445 \h </w:instrText>
+              <w:instrText xml:space="preserve"> PAGEREF _Toc535233347 \h </w:instrText>
             </w:r>
             <w:r>
               <w:rPr>
@@ -2134,7 +2247,7 @@
                 <w:noProof/>
                 <w:webHidden/>
               </w:rPr>
-              <w:t>8</w:t>
+              <w:t>9</w:t>
             </w:r>
             <w:r>
               <w:rPr>
@@ -2156,7 +2269,7 @@
               <w:noProof/>
             </w:rPr>
           </w:pPr>
-          <w:hyperlink w:anchor="_Toc535231446" w:history="1">
+          <w:hyperlink w:anchor="_Toc535233348" w:history="1">
             <w:r>
               <w:rPr>
                 <w:rStyle w:val="Hyperlink"/>
@@ -2183,7 +2296,7 @@
                 <w:noProof/>
                 <w:webHidden/>
               </w:rPr>
-              <w:instrText xml:space="preserve"> PAGEREF _Toc535231446 \h </w:instrText>
+              <w:instrText xml:space="preserve"> PAGEREF _Toc535233348 \h </w:instrText>
             </w:r>
             <w:r>
               <w:rPr>
@@ -2203,7 +2316,7 @@
                 <w:noProof/>
                 <w:webHidden/>
               </w:rPr>
-              <w:t>8</w:t>
+              <w:t>9</w:t>
             </w:r>
             <w:r>
               <w:rPr>
@@ -2225,7 +2338,7 @@
               <w:noProof/>
             </w:rPr>
           </w:pPr>
-          <w:hyperlink w:anchor="_Toc535231447" w:history="1">
+          <w:hyperlink w:anchor="_Toc535233349" w:history="1">
             <w:r>
               <w:rPr>
                 <w:rStyle w:val="Hyperlink"/>
@@ -2252,7 +2365,7 @@
                 <w:noProof/>
                 <w:webHidden/>
               </w:rPr>
-              <w:instrText xml:space="preserve"> PAGEREF _Toc535231447 \h </w:instrText>
+              <w:instrText xml:space="preserve"> PAGEREF _Toc535233349 \h </w:instrText>
             </w:r>
             <w:r>
               <w:rPr>
@@ -2272,7 +2385,7 @@
                 <w:noProof/>
                 <w:webHidden/>
               </w:rPr>
-              <w:t>8</w:t>
+              <w:t>9</w:t>
             </w:r>
             <w:r>
               <w:rPr>
@@ -2294,7 +2407,7 @@
               <w:noProof/>
             </w:rPr>
           </w:pPr>
-          <w:hyperlink w:anchor="_Toc535231448" w:history="1">
+          <w:hyperlink w:anchor="_Toc535233350" w:history="1">
             <w:r>
               <w:rPr>
                 <w:rStyle w:val="Hyperlink"/>
@@ -2321,7 +2434,7 @@
                 <w:noProof/>
                 <w:webHidden/>
               </w:rPr>
-              <w:instrText xml:space="preserve"> PAGEREF _Toc535231448 \h </w:instrText>
+              <w:instrText xml:space="preserve"> PAGEREF _Toc535233350 \h </w:instrText>
             </w:r>
             <w:r>
               <w:rPr>
@@ -2341,7 +2454,7 @@
                 <w:noProof/>
                 <w:webHidden/>
               </w:rPr>
-              <w:t>8</w:t>
+              <w:t>9</w:t>
             </w:r>
             <w:r>
               <w:rPr>
@@ -2363,7 +2476,7 @@
               <w:noProof/>
             </w:rPr>
           </w:pPr>
-          <w:hyperlink w:anchor="_Toc535231449" w:history="1">
+          <w:hyperlink w:anchor="_Toc535233351" w:history="1">
             <w:r>
               <w:rPr>
                 <w:rStyle w:val="Hyperlink"/>
@@ -2390,7 +2503,7 @@
                 <w:noProof/>
                 <w:webHidden/>
               </w:rPr>
-              <w:instrText xml:space="preserve"> PAGEREF _Toc535231449 \h </w:instrText>
+              <w:instrText xml:space="preserve"> PAGEREF _Toc535233351 \h </w:instrText>
             </w:r>
             <w:r>
               <w:rPr>
@@ -2410,7 +2523,7 @@
                 <w:noProof/>
                 <w:webHidden/>
               </w:rPr>
-              <w:t>8</w:t>
+              <w:t>9</w:t>
             </w:r>
             <w:r>
               <w:rPr>
@@ -2432,7 +2545,7 @@
               <w:noProof/>
             </w:rPr>
           </w:pPr>
-          <w:hyperlink w:anchor="_Toc535231450" w:history="1">
+          <w:hyperlink w:anchor="_Toc535233352" w:history="1">
             <w:r>
               <w:rPr>
                 <w:rStyle w:val="Hyperlink"/>
@@ -2459,7 +2572,7 @@
                 <w:noProof/>
                 <w:webHidden/>
               </w:rPr>
-              <w:instrText xml:space="preserve"> PAGEREF _Toc535231450 \h </w:instrText>
+              <w:instrText xml:space="preserve"> PAGEREF _Toc535233352 \h </w:instrText>
             </w:r>
             <w:r>
               <w:rPr>
@@ -2479,7 +2592,7 @@
                 <w:noProof/>
                 <w:webHidden/>
               </w:rPr>
-              <w:t>8</w:t>
+              <w:t>9</w:t>
             </w:r>
             <w:r>
               <w:rPr>
@@ -2503,25 +2616,303 @@
       </w:sdtContent>
     </w:sdt>
     <w:p/>
+    <w:p/>
+    <w:p/>
     <w:p>
       <w:pPr>
         <w:pStyle w:val="Heading1"/>
       </w:pPr>
-      <w:bookmarkStart w:id="1" w:name="_Toc535231416"/>
+      <w:bookmarkStart w:id="1" w:name="_Toc535233317"/>
       <w:r>
-        <w:t>Quick Look List</w:t>
+        <w:t>Tech/API(s) Used</w:t>
       </w:r>
       <w:bookmarkEnd w:id="1"/>
     </w:p>
     <w:p>
       <w:pPr>
+        <w:pStyle w:val="ListParagraph"/>
+        <w:numPr>
+          <w:ilvl w:val="0"/>
+          <w:numId w:val="12"/>
+        </w:numPr>
+      </w:pPr>
+      <w:r>
+        <w:t>SMAPI</w:t>
+      </w:r>
+    </w:p>
+    <w:p>
+      <w:pPr>
+        <w:pStyle w:val="ListParagraph"/>
+        <w:numPr>
+          <w:ilvl w:val="1"/>
+          <w:numId w:val="12"/>
+        </w:numPr>
+      </w:pPr>
+      <w:r>
+        <w:t xml:space="preserve">Link: </w:t>
+      </w:r>
+      <w:hyperlink r:id="rId6" w:history="1">
+        <w:r>
+          <w:rPr>
+            <w:rStyle w:val="Hyperlink"/>
+          </w:rPr>
+          <w:t>https://smapi.io/</w:t>
+        </w:r>
+      </w:hyperlink>
+      <w:r>
+        <w:t xml:space="preserve"> </w:t>
+      </w:r>
+    </w:p>
+    <w:p>
+      <w:pPr>
+        <w:pStyle w:val="ListParagraph"/>
+        <w:numPr>
+          <w:ilvl w:val="0"/>
+          <w:numId w:val="12"/>
+        </w:numPr>
+      </w:pPr>
+      <w:r>
+        <w:t xml:space="preserve">Content </w:t>
+      </w:r>
+      <w:proofErr w:type="spellStart"/>
+      <w:r>
+        <w:t>Patcher</w:t>
+      </w:r>
+      <w:proofErr w:type="spellEnd"/>
+    </w:p>
+    <w:p>
+      <w:pPr>
+        <w:pStyle w:val="ListParagraph"/>
+        <w:numPr>
+          <w:ilvl w:val="1"/>
+          <w:numId w:val="12"/>
+        </w:numPr>
+      </w:pPr>
+      <w:r>
+        <w:t>Link:</w:t>
+      </w:r>
+      <w:r>
+        <w:t xml:space="preserve"> </w:t>
+      </w:r>
+      <w:hyperlink r:id="rId7" w:history="1">
+        <w:r>
+          <w:rPr>
+            <w:rStyle w:val="Hyperlink"/>
+          </w:rPr>
+          <w:t>https://www.nexusmods.com/stardewvalley/mods/1915</w:t>
+        </w:r>
+      </w:hyperlink>
+      <w:r>
+        <w:t xml:space="preserve"> </w:t>
+      </w:r>
+    </w:p>
+    <w:p>
+      <w:pPr>
+        <w:pStyle w:val="ListParagraph"/>
+        <w:numPr>
+          <w:ilvl w:val="0"/>
+          <w:numId w:val="12"/>
+        </w:numPr>
+      </w:pPr>
+      <w:proofErr w:type="spellStart"/>
+      <w:r>
+        <w:t>Entoarox</w:t>
+      </w:r>
+      <w:proofErr w:type="spellEnd"/>
+      <w:r>
+        <w:t xml:space="preserve"> </w:t>
+      </w:r>
+      <w:proofErr w:type="spellStart"/>
+      <w:r>
+        <w:t>FrameWork</w:t>
+      </w:r>
+      <w:proofErr w:type="spellEnd"/>
+      <w:r>
+        <w:t>:</w:t>
+      </w:r>
+    </w:p>
+    <w:p>
+      <w:pPr>
+        <w:pStyle w:val="ListParagraph"/>
+        <w:numPr>
+          <w:ilvl w:val="1"/>
+          <w:numId w:val="12"/>
+        </w:numPr>
+      </w:pPr>
+      <w:r>
+        <w:t xml:space="preserve">Link: </w:t>
+      </w:r>
+      <w:hyperlink r:id="rId8" w:history="1">
+        <w:r>
+          <w:rPr>
+            <w:rStyle w:val="Hyperlink"/>
+          </w:rPr>
+          <w:t>https://community.playstarbound.com/resources/smapi-entoarox-framework.4228/</w:t>
+        </w:r>
+      </w:hyperlink>
+      <w:r>
+        <w:t xml:space="preserve"> </w:t>
+      </w:r>
+    </w:p>
+    <w:p>
+      <w:pPr>
+        <w:pStyle w:val="ListParagraph"/>
+        <w:numPr>
+          <w:ilvl w:val="0"/>
+          <w:numId w:val="12"/>
+        </w:numPr>
+      </w:pPr>
+      <w:r>
+        <w:t>Shop Expander</w:t>
+      </w:r>
+    </w:p>
+    <w:p>
+      <w:pPr>
+        <w:pStyle w:val="ListParagraph"/>
+        <w:numPr>
+          <w:ilvl w:val="1"/>
+          <w:numId w:val="12"/>
+        </w:numPr>
+      </w:pPr>
+      <w:r>
+        <w:t xml:space="preserve">Link: </w:t>
+      </w:r>
+      <w:hyperlink r:id="rId9" w:history="1">
+        <w:r>
+          <w:rPr>
+            <w:rStyle w:val="Hyperlink"/>
+          </w:rPr>
+          <w:t>https://community.playstarbound.com/resources/smapi-shop-expander.4381/</w:t>
+        </w:r>
+      </w:hyperlink>
+      <w:r>
+        <w:t xml:space="preserve"> </w:t>
+      </w:r>
+    </w:p>
+    <w:p>
+      <w:pPr>
+        <w:pStyle w:val="ListParagraph"/>
+        <w:numPr>
+          <w:ilvl w:val="1"/>
+          <w:numId w:val="12"/>
+        </w:numPr>
+      </w:pPr>
+      <w:r>
+        <w:t xml:space="preserve">Latest patch, apparently: </w:t>
+      </w:r>
+      <w:hyperlink r:id="rId10" w:history="1">
+        <w:r>
+          <w:rPr>
+            <w:rStyle w:val="Hyperlink"/>
+          </w:rPr>
+          <w:t>https://community.playstarbound.com/resources/smapi-shop-expander.4381/update?update=24014</w:t>
+        </w:r>
+      </w:hyperlink>
+      <w:r>
+        <w:t xml:space="preserve"> </w:t>
+      </w:r>
+    </w:p>
+    <w:p>
+      <w:pPr>
+        <w:pStyle w:val="ListParagraph"/>
+        <w:numPr>
+          <w:ilvl w:val="0"/>
+          <w:numId w:val="12"/>
+        </w:numPr>
+      </w:pPr>
+      <w:r>
+        <w:t>Custom Furniture</w:t>
+      </w:r>
+    </w:p>
+    <w:p>
+      <w:pPr>
+        <w:pStyle w:val="ListParagraph"/>
+        <w:numPr>
+          <w:ilvl w:val="1"/>
+          <w:numId w:val="12"/>
+        </w:numPr>
+      </w:pPr>
+      <w:r>
+        <w:t xml:space="preserve">Link: </w:t>
+      </w:r>
+      <w:hyperlink r:id="rId11" w:history="1">
+        <w:r>
+          <w:rPr>
+            <w:rStyle w:val="Hyperlink"/>
+          </w:rPr>
+          <w:t>https://www.nexusmods.com/stardewvalley/mods/1254</w:t>
+        </w:r>
+      </w:hyperlink>
+      <w:r>
+        <w:t xml:space="preserve"> </w:t>
+      </w:r>
+    </w:p>
+    <w:p>
+      <w:pPr>
+        <w:pStyle w:val="ListParagraph"/>
+        <w:numPr>
+          <w:ilvl w:val="0"/>
+          <w:numId w:val="12"/>
+        </w:numPr>
+      </w:pPr>
+    </w:p>
+    <w:p>
+      <w:pPr>
+        <w:pStyle w:val="ListParagraph"/>
+        <w:numPr>
+          <w:ilvl w:val="1"/>
+          <w:numId w:val="12"/>
+        </w:numPr>
+      </w:pPr>
+      <w:r>
+        <w:t xml:space="preserve">Link: </w:t>
+      </w:r>
+    </w:p>
+    <w:p>
+      <w:pPr>
+        <w:pStyle w:val="ListParagraph"/>
+        <w:numPr>
+          <w:ilvl w:val="0"/>
+          <w:numId w:val="12"/>
+        </w:numPr>
+      </w:pPr>
+      <w:proofErr w:type="spellStart"/>
+      <w:r>
+        <w:t>Hfhf</w:t>
+      </w:r>
+      <w:proofErr w:type="spellEnd"/>
+    </w:p>
+    <w:p>
+      <w:pPr>
+        <w:pStyle w:val="ListParagraph"/>
+        <w:numPr>
+          <w:ilvl w:val="1"/>
+          <w:numId w:val="12"/>
+        </w:numPr>
+      </w:pPr>
+      <w:r>
+        <w:t xml:space="preserve">Link: </w:t>
+      </w:r>
+    </w:p>
+    <w:p>
+      <w:pPr>
+        <w:pStyle w:val="Heading1"/>
+      </w:pPr>
+      <w:bookmarkStart w:id="2" w:name="_Toc535233318"/>
+      <w:r>
+        <w:t>Quick Look List</w:t>
+      </w:r>
+      <w:bookmarkEnd w:id="2"/>
+    </w:p>
+    <w:p>
+      <w:pPr>
         <w:pStyle w:val="Heading2"/>
       </w:pPr>
-      <w:bookmarkStart w:id="2" w:name="_Toc535231417"/>
+      <w:bookmarkStart w:id="3" w:name="_Toc535233319"/>
       <w:r>
         <w:t>Recipes</w:t>
       </w:r>
-      <w:bookmarkEnd w:id="2"/>
+      <w:bookmarkEnd w:id="3"/>
     </w:p>
     <w:p>
       <w:pPr>
@@ -2616,6 +3007,7 @@
         </w:numPr>
       </w:pPr>
       <w:r>
+        <w:lastRenderedPageBreak/>
         <w:t>Super-Hot Sauce</w:t>
       </w:r>
     </w:p>
@@ -2695,13 +3087,41 @@
     </w:p>
     <w:p>
       <w:pPr>
+        <w:pStyle w:val="ListParagraph"/>
+        <w:numPr>
+          <w:ilvl w:val="0"/>
+          <w:numId w:val="9"/>
+        </w:numPr>
+      </w:pPr>
+      <w:r>
+        <w:t xml:space="preserve">Cactus Juice – It’ll quench </w:t>
+      </w:r>
+      <w:proofErr w:type="spellStart"/>
+      <w:r>
+        <w:t>ya</w:t>
+      </w:r>
+      <w:proofErr w:type="spellEnd"/>
+      <w:r>
+        <w:t xml:space="preserve">. It’s the </w:t>
+      </w:r>
+      <w:proofErr w:type="spellStart"/>
+      <w:r>
+        <w:t>quenchiest</w:t>
+      </w:r>
+      <w:proofErr w:type="spellEnd"/>
+      <w:r>
+        <w:t>.</w:t>
+      </w:r>
+    </w:p>
+    <w:p>
+      <w:pPr>
         <w:pStyle w:val="Heading2"/>
       </w:pPr>
-      <w:bookmarkStart w:id="3" w:name="_Toc535231418"/>
+      <w:bookmarkStart w:id="4" w:name="_Toc535233320"/>
       <w:r>
         <w:t>Crops</w:t>
       </w:r>
-      <w:bookmarkEnd w:id="3"/>
+      <w:bookmarkEnd w:id="4"/>
     </w:p>
     <w:p>
       <w:pPr>
@@ -2791,12 +3211,12 @@
       <w:pPr>
         <w:pStyle w:val="Heading2"/>
       </w:pPr>
-      <w:bookmarkStart w:id="4" w:name="_Toc535231419"/>
+      <w:bookmarkStart w:id="5" w:name="_Toc535233321"/>
       <w:proofErr w:type="spellStart"/>
       <w:r>
         <w:t>Craftables</w:t>
       </w:r>
-      <w:bookmarkEnd w:id="4"/>
+      <w:bookmarkEnd w:id="5"/>
       <w:proofErr w:type="spellEnd"/>
     </w:p>
     <w:p>
@@ -2827,21 +3247,21 @@
       <w:pPr>
         <w:pStyle w:val="Heading1"/>
       </w:pPr>
-      <w:bookmarkStart w:id="5" w:name="_Toc535231420"/>
+      <w:bookmarkStart w:id="6" w:name="_Toc535233322"/>
       <w:r>
         <w:t>Recipes</w:t>
       </w:r>
-      <w:bookmarkEnd w:id="5"/>
+      <w:bookmarkEnd w:id="6"/>
     </w:p>
     <w:p>
       <w:pPr>
         <w:pStyle w:val="Heading2"/>
       </w:pPr>
-      <w:bookmarkStart w:id="6" w:name="_Toc535231421"/>
+      <w:bookmarkStart w:id="7" w:name="_Toc535233323"/>
       <w:r>
         <w:t>Artisanal Burger</w:t>
       </w:r>
-      <w:bookmarkEnd w:id="6"/>
+      <w:bookmarkEnd w:id="7"/>
     </w:p>
     <w:p>
       <w:r>
@@ -2857,7 +3277,6 @@
         </w:numPr>
       </w:pPr>
       <w:r>
-        <w:lastRenderedPageBreak/>
         <w:t>Bread ()</w:t>
       </w:r>
     </w:p>
@@ -3241,11 +3660,11 @@
       <w:pPr>
         <w:pStyle w:val="Heading2"/>
       </w:pPr>
-      <w:bookmarkStart w:id="7" w:name="_Toc535231422"/>
+      <w:bookmarkStart w:id="8" w:name="_Toc535233324"/>
       <w:r>
         <w:t>Sweet Potato Fries</w:t>
       </w:r>
-      <w:bookmarkEnd w:id="7"/>
+      <w:bookmarkEnd w:id="8"/>
     </w:p>
     <w:p>
       <w:r>
@@ -3337,6 +3756,7 @@
           </w:tcPr>
           <w:p>
             <w:r>
+              <w:lastRenderedPageBreak/>
               <w:t>1</w:t>
             </w:r>
           </w:p>
@@ -3632,11 +4052,11 @@
       <w:pPr>
         <w:pStyle w:val="Heading2"/>
       </w:pPr>
-      <w:bookmarkStart w:id="8" w:name="_Toc535231423"/>
+      <w:bookmarkStart w:id="9" w:name="_Toc535233325"/>
       <w:r>
         <w:t>French Fries</w:t>
       </w:r>
-      <w:bookmarkEnd w:id="8"/>
+      <w:bookmarkEnd w:id="9"/>
     </w:p>
     <w:p>
       <w:r>
@@ -4023,11 +4443,11 @@
       <w:pPr>
         <w:pStyle w:val="Heading2"/>
       </w:pPr>
-      <w:bookmarkStart w:id="9" w:name="_Toc535231424"/>
+      <w:bookmarkStart w:id="10" w:name="_Toc535233326"/>
       <w:r>
         <w:t>Poutine</w:t>
       </w:r>
-      <w:bookmarkEnd w:id="9"/>
+      <w:bookmarkEnd w:id="10"/>
     </w:p>
     <w:p>
       <w:r>
@@ -4043,7 +4463,6 @@
         </w:numPr>
       </w:pPr>
       <w:r>
-        <w:lastRenderedPageBreak/>
         <w:t>French Fries (1)</w:t>
       </w:r>
     </w:p>
@@ -4427,376 +4846,9 @@
       <w:pPr>
         <w:pStyle w:val="Heading2"/>
       </w:pPr>
-      <w:bookmarkStart w:id="10" w:name="_Toc535231425"/>
+      <w:bookmarkStart w:id="11" w:name="_Toc535233327"/>
       <w:r>
         <w:t>Spinach Artichoke Dip</w:t>
-      </w:r>
-      <w:bookmarkEnd w:id="10"/>
-    </w:p>
-    <w:p>
-      <w:r>
-        <w:t>Ingredients</w:t>
-      </w:r>
-    </w:p>
-    <w:tbl>
-      <w:tblPr>
-        <w:tblStyle w:val="ListTable1Light-Accent6"/>
-        <w:tblW w:w="0" w:type="auto"/>
-        <w:tblLook w:val="04A0" w:firstRow="1" w:lastRow="0" w:firstColumn="1" w:lastColumn="0" w:noHBand="0" w:noVBand="1"/>
-      </w:tblPr>
-      <w:tblGrid>
-        <w:gridCol w:w="1435"/>
-        <w:gridCol w:w="4798"/>
-        <w:gridCol w:w="3117"/>
-      </w:tblGrid>
-      <w:tr>
-        <w:trPr>
-          <w:cnfStyle w:val="100000000000" w:firstRow="1" w:lastRow="0" w:firstColumn="0" w:lastColumn="0" w:oddVBand="0" w:evenVBand="0" w:oddHBand="0" w:evenHBand="0" w:firstRowFirstColumn="0" w:firstRowLastColumn="0" w:lastRowFirstColumn="0" w:lastRowLastColumn="0"/>
-        </w:trPr>
-        <w:tc>
-          <w:tcPr>
-            <w:cnfStyle w:val="001000000000" w:firstRow="0" w:lastRow="0" w:firstColumn="1" w:lastColumn="0" w:oddVBand="0" w:evenVBand="0" w:oddHBand="0" w:evenHBand="0" w:firstRowFirstColumn="0" w:firstRowLastColumn="0" w:lastRowFirstColumn="0" w:lastRowLastColumn="0"/>
-            <w:tcW w:w="1435" w:type="dxa"/>
-          </w:tcPr>
-          <w:p>
-            <w:r>
-              <w:t>0</w:t>
-            </w:r>
-          </w:p>
-        </w:tc>
-        <w:tc>
-          <w:tcPr>
-            <w:tcW w:w="4798" w:type="dxa"/>
-          </w:tcPr>
-          <w:p>
-            <w:pPr>
-              <w:cnfStyle w:val="100000000000" w:firstRow="1" w:lastRow="0" w:firstColumn="0" w:lastColumn="0" w:oddVBand="0" w:evenVBand="0" w:oddHBand="0" w:evenHBand="0" w:firstRowFirstColumn="0" w:firstRowLastColumn="0" w:lastRowFirstColumn="0" w:lastRowLastColumn="0"/>
-            </w:pPr>
-            <w:r>
-              <w:t>Name</w:t>
-            </w:r>
-          </w:p>
-        </w:tc>
-        <w:tc>
-          <w:tcPr>
-            <w:tcW w:w="3117" w:type="dxa"/>
-          </w:tcPr>
-          <w:p>
-            <w:pPr>
-              <w:cnfStyle w:val="100000000000" w:firstRow="1" w:lastRow="0" w:firstColumn="0" w:lastColumn="0" w:oddVBand="0" w:evenVBand="0" w:oddHBand="0" w:evenHBand="0" w:firstRowFirstColumn="0" w:firstRowLastColumn="0" w:lastRowFirstColumn="0" w:lastRowLastColumn="0"/>
-            </w:pPr>
-          </w:p>
-        </w:tc>
-      </w:tr>
-      <w:tr>
-        <w:trPr>
-          <w:cnfStyle w:val="000000100000" w:firstRow="0" w:lastRow="0" w:firstColumn="0" w:lastColumn="0" w:oddVBand="0" w:evenVBand="0" w:oddHBand="1" w:evenHBand="0" w:firstRowFirstColumn="0" w:firstRowLastColumn="0" w:lastRowFirstColumn="0" w:lastRowLastColumn="0"/>
-        </w:trPr>
-        <w:tc>
-          <w:tcPr>
-            <w:cnfStyle w:val="001000000000" w:firstRow="0" w:lastRow="0" w:firstColumn="1" w:lastColumn="0" w:oddVBand="0" w:evenVBand="0" w:oddHBand="0" w:evenHBand="0" w:firstRowFirstColumn="0" w:firstRowLastColumn="0" w:lastRowFirstColumn="0" w:lastRowLastColumn="0"/>
-            <w:tcW w:w="1435" w:type="dxa"/>
-          </w:tcPr>
-          <w:p>
-            <w:r>
-              <w:t>1</w:t>
-            </w:r>
-          </w:p>
-        </w:tc>
-        <w:tc>
-          <w:tcPr>
-            <w:tcW w:w="4798" w:type="dxa"/>
-          </w:tcPr>
-          <w:p>
-            <w:pPr>
-              <w:cnfStyle w:val="000000100000" w:firstRow="0" w:lastRow="0" w:firstColumn="0" w:lastColumn="0" w:oddVBand="0" w:evenVBand="0" w:oddHBand="1" w:evenHBand="0" w:firstRowFirstColumn="0" w:firstRowLastColumn="0" w:lastRowFirstColumn="0" w:lastRowLastColumn="0"/>
-            </w:pPr>
-            <w:r>
-              <w:t>Price (if sold by player)</w:t>
-            </w:r>
-          </w:p>
-        </w:tc>
-        <w:tc>
-          <w:tcPr>
-            <w:tcW w:w="3117" w:type="dxa"/>
-          </w:tcPr>
-          <w:p>
-            <w:pPr>
-              <w:cnfStyle w:val="000000100000" w:firstRow="0" w:lastRow="0" w:firstColumn="0" w:lastColumn="0" w:oddVBand="0" w:evenVBand="0" w:oddHBand="1" w:evenHBand="0" w:firstRowFirstColumn="0" w:firstRowLastColumn="0" w:lastRowFirstColumn="0" w:lastRowLastColumn="0"/>
-            </w:pPr>
-          </w:p>
-        </w:tc>
-      </w:tr>
-      <w:tr>
-        <w:tc>
-          <w:tcPr>
-            <w:cnfStyle w:val="001000000000" w:firstRow="0" w:lastRow="0" w:firstColumn="1" w:lastColumn="0" w:oddVBand="0" w:evenVBand="0" w:oddHBand="0" w:evenHBand="0" w:firstRowFirstColumn="0" w:firstRowLastColumn="0" w:lastRowFirstColumn="0" w:lastRowLastColumn="0"/>
-            <w:tcW w:w="1435" w:type="dxa"/>
-          </w:tcPr>
-          <w:p>
-            <w:r>
-              <w:t>2</w:t>
-            </w:r>
-          </w:p>
-        </w:tc>
-        <w:tc>
-          <w:tcPr>
-            <w:tcW w:w="4798" w:type="dxa"/>
-          </w:tcPr>
-          <w:p>
-            <w:pPr>
-              <w:cnfStyle w:val="000000000000" w:firstRow="0" w:lastRow="0" w:firstColumn="0" w:lastColumn="0" w:oddVBand="0" w:evenVBand="0" w:oddHBand="0" w:evenHBand="0" w:firstRowFirstColumn="0" w:firstRowLastColumn="0" w:lastRowFirstColumn="0" w:lastRowLastColumn="0"/>
-            </w:pPr>
-            <w:r>
-              <w:t>Edibility</w:t>
-            </w:r>
-          </w:p>
-        </w:tc>
-        <w:tc>
-          <w:tcPr>
-            <w:tcW w:w="3117" w:type="dxa"/>
-          </w:tcPr>
-          <w:p>
-            <w:pPr>
-              <w:cnfStyle w:val="000000000000" w:firstRow="0" w:lastRow="0" w:firstColumn="0" w:lastColumn="0" w:oddVBand="0" w:evenVBand="0" w:oddHBand="0" w:evenHBand="0" w:firstRowFirstColumn="0" w:firstRowLastColumn="0" w:lastRowFirstColumn="0" w:lastRowLastColumn="0"/>
-            </w:pPr>
-          </w:p>
-        </w:tc>
-      </w:tr>
-      <w:tr>
-        <w:trPr>
-          <w:cnfStyle w:val="000000100000" w:firstRow="0" w:lastRow="0" w:firstColumn="0" w:lastColumn="0" w:oddVBand="0" w:evenVBand="0" w:oddHBand="1" w:evenHBand="0" w:firstRowFirstColumn="0" w:firstRowLastColumn="0" w:lastRowFirstColumn="0" w:lastRowLastColumn="0"/>
-        </w:trPr>
-        <w:tc>
-          <w:tcPr>
-            <w:cnfStyle w:val="001000000000" w:firstRow="0" w:lastRow="0" w:firstColumn="1" w:lastColumn="0" w:oddVBand="0" w:evenVBand="0" w:oddHBand="0" w:evenHBand="0" w:firstRowFirstColumn="0" w:firstRowLastColumn="0" w:lastRowFirstColumn="0" w:lastRowLastColumn="0"/>
-            <w:tcW w:w="1435" w:type="dxa"/>
-          </w:tcPr>
-          <w:p>
-            <w:r>
-              <w:t>3</w:t>
-            </w:r>
-          </w:p>
-        </w:tc>
-        <w:tc>
-          <w:tcPr>
-            <w:tcW w:w="4798" w:type="dxa"/>
-          </w:tcPr>
-          <w:p>
-            <w:pPr>
-              <w:cnfStyle w:val="000000100000" w:firstRow="0" w:lastRow="0" w:firstColumn="0" w:lastColumn="0" w:oddVBand="0" w:evenVBand="0" w:oddHBand="1" w:evenHBand="0" w:firstRowFirstColumn="0" w:firstRowLastColumn="0" w:lastRowFirstColumn="0" w:lastRowLastColumn="0"/>
-            </w:pPr>
-            <w:r>
-              <w:t>Type and Category</w:t>
-            </w:r>
-          </w:p>
-        </w:tc>
-        <w:tc>
-          <w:tcPr>
-            <w:tcW w:w="3117" w:type="dxa"/>
-          </w:tcPr>
-          <w:p>
-            <w:pPr>
-              <w:cnfStyle w:val="000000100000" w:firstRow="0" w:lastRow="0" w:firstColumn="0" w:lastColumn="0" w:oddVBand="0" w:evenVBand="0" w:oddHBand="1" w:evenHBand="0" w:firstRowFirstColumn="0" w:firstRowLastColumn="0" w:lastRowFirstColumn="0" w:lastRowLastColumn="0"/>
-            </w:pPr>
-          </w:p>
-        </w:tc>
-      </w:tr>
-      <w:tr>
-        <w:tc>
-          <w:tcPr>
-            <w:cnfStyle w:val="001000000000" w:firstRow="0" w:lastRow="0" w:firstColumn="1" w:lastColumn="0" w:oddVBand="0" w:evenVBand="0" w:oddHBand="0" w:evenHBand="0" w:firstRowFirstColumn="0" w:firstRowLastColumn="0" w:lastRowFirstColumn="0" w:lastRowLastColumn="0"/>
-            <w:tcW w:w="1435" w:type="dxa"/>
-          </w:tcPr>
-          <w:p>
-            <w:r>
-              <w:t>4</w:t>
-            </w:r>
-          </w:p>
-        </w:tc>
-        <w:tc>
-          <w:tcPr>
-            <w:tcW w:w="4798" w:type="dxa"/>
-          </w:tcPr>
-          <w:p>
-            <w:pPr>
-              <w:cnfStyle w:val="000000000000" w:firstRow="0" w:lastRow="0" w:firstColumn="0" w:lastColumn="0" w:oddVBand="0" w:evenVBand="0" w:oddHBand="0" w:evenHBand="0" w:firstRowFirstColumn="0" w:firstRowLastColumn="0" w:lastRowFirstColumn="0" w:lastRowLastColumn="0"/>
-            </w:pPr>
-            <w:r>
-              <w:t>Display name</w:t>
-            </w:r>
-          </w:p>
-        </w:tc>
-        <w:tc>
-          <w:tcPr>
-            <w:tcW w:w="3117" w:type="dxa"/>
-          </w:tcPr>
-          <w:p>
-            <w:pPr>
-              <w:cnfStyle w:val="000000000000" w:firstRow="0" w:lastRow="0" w:firstColumn="0" w:lastColumn="0" w:oddVBand="0" w:evenVBand="0" w:oddHBand="0" w:evenHBand="0" w:firstRowFirstColumn="0" w:firstRowLastColumn="0" w:lastRowFirstColumn="0" w:lastRowLastColumn="0"/>
-            </w:pPr>
-          </w:p>
-        </w:tc>
-      </w:tr>
-      <w:tr>
-        <w:trPr>
-          <w:cnfStyle w:val="000000100000" w:firstRow="0" w:lastRow="0" w:firstColumn="0" w:lastColumn="0" w:oddVBand="0" w:evenVBand="0" w:oddHBand="1" w:evenHBand="0" w:firstRowFirstColumn="0" w:firstRowLastColumn="0" w:lastRowFirstColumn="0" w:lastRowLastColumn="0"/>
-        </w:trPr>
-        <w:tc>
-          <w:tcPr>
-            <w:cnfStyle w:val="001000000000" w:firstRow="0" w:lastRow="0" w:firstColumn="1" w:lastColumn="0" w:oddVBand="0" w:evenVBand="0" w:oddHBand="0" w:evenHBand="0" w:firstRowFirstColumn="0" w:firstRowLastColumn="0" w:lastRowFirstColumn="0" w:lastRowLastColumn="0"/>
-            <w:tcW w:w="1435" w:type="dxa"/>
-          </w:tcPr>
-          <w:p>
-            <w:r>
-              <w:t>5</w:t>
-            </w:r>
-          </w:p>
-        </w:tc>
-        <w:tc>
-          <w:tcPr>
-            <w:tcW w:w="4798" w:type="dxa"/>
-          </w:tcPr>
-          <w:p>
-            <w:pPr>
-              <w:cnfStyle w:val="000000100000" w:firstRow="0" w:lastRow="0" w:firstColumn="0" w:lastColumn="0" w:oddVBand="0" w:evenVBand="0" w:oddHBand="1" w:evenHBand="0" w:firstRowFirstColumn="0" w:firstRowLastColumn="0" w:lastRowFirstColumn="0" w:lastRowLastColumn="0"/>
-            </w:pPr>
-            <w:r>
-              <w:t>Description</w:t>
-            </w:r>
-          </w:p>
-        </w:tc>
-        <w:tc>
-          <w:tcPr>
-            <w:tcW w:w="3117" w:type="dxa"/>
-          </w:tcPr>
-          <w:p>
-            <w:pPr>
-              <w:cnfStyle w:val="000000100000" w:firstRow="0" w:lastRow="0" w:firstColumn="0" w:lastColumn="0" w:oddVBand="0" w:evenVBand="0" w:oddHBand="1" w:evenHBand="0" w:firstRowFirstColumn="0" w:firstRowLastColumn="0" w:lastRowFirstColumn="0" w:lastRowLastColumn="0"/>
-            </w:pPr>
-          </w:p>
-        </w:tc>
-      </w:tr>
-      <w:tr>
-        <w:tc>
-          <w:tcPr>
-            <w:cnfStyle w:val="001000000000" w:firstRow="0" w:lastRow="0" w:firstColumn="1" w:lastColumn="0" w:oddVBand="0" w:evenVBand="0" w:oddHBand="0" w:evenHBand="0" w:firstRowFirstColumn="0" w:firstRowLastColumn="0" w:lastRowFirstColumn="0" w:lastRowLastColumn="0"/>
-            <w:tcW w:w="1435" w:type="dxa"/>
-          </w:tcPr>
-          <w:p>
-            <w:r>
-              <w:t>6</w:t>
-            </w:r>
-          </w:p>
-        </w:tc>
-        <w:tc>
-          <w:tcPr>
-            <w:tcW w:w="4798" w:type="dxa"/>
-          </w:tcPr>
-          <w:p>
-            <w:pPr>
-              <w:cnfStyle w:val="000000000000" w:firstRow="0" w:lastRow="0" w:firstColumn="0" w:lastColumn="0" w:oddVBand="0" w:evenVBand="0" w:oddHBand="0" w:evenHBand="0" w:firstRowFirstColumn="0" w:firstRowLastColumn="0" w:lastRowFirstColumn="0" w:lastRowLastColumn="0"/>
-            </w:pPr>
-            <w:r>
-              <w:t>Food/Drink</w:t>
-            </w:r>
-          </w:p>
-        </w:tc>
-        <w:tc>
-          <w:tcPr>
-            <w:tcW w:w="3117" w:type="dxa"/>
-          </w:tcPr>
-          <w:p>
-            <w:pPr>
-              <w:cnfStyle w:val="000000000000" w:firstRow="0" w:lastRow="0" w:firstColumn="0" w:lastColumn="0" w:oddVBand="0" w:evenVBand="0" w:oddHBand="0" w:evenHBand="0" w:firstRowFirstColumn="0" w:firstRowLastColumn="0" w:lastRowFirstColumn="0" w:lastRowLastColumn="0"/>
-            </w:pPr>
-          </w:p>
-        </w:tc>
-      </w:tr>
-      <w:tr>
-        <w:trPr>
-          <w:cnfStyle w:val="000000100000" w:firstRow="0" w:lastRow="0" w:firstColumn="0" w:lastColumn="0" w:oddVBand="0" w:evenVBand="0" w:oddHBand="1" w:evenHBand="0" w:firstRowFirstColumn="0" w:firstRowLastColumn="0" w:lastRowFirstColumn="0" w:lastRowLastColumn="0"/>
-        </w:trPr>
-        <w:tc>
-          <w:tcPr>
-            <w:cnfStyle w:val="001000000000" w:firstRow="0" w:lastRow="0" w:firstColumn="1" w:lastColumn="0" w:oddVBand="0" w:evenVBand="0" w:oddHBand="0" w:evenHBand="0" w:firstRowFirstColumn="0" w:firstRowLastColumn="0" w:lastRowFirstColumn="0" w:lastRowLastColumn="0"/>
-            <w:tcW w:w="1435" w:type="dxa"/>
-          </w:tcPr>
-          <w:p>
-            <w:r>
-              <w:t>7</w:t>
-            </w:r>
-          </w:p>
-        </w:tc>
-        <w:tc>
-          <w:tcPr>
-            <w:tcW w:w="4798" w:type="dxa"/>
-          </w:tcPr>
-          <w:p>
-            <w:pPr>
-              <w:cnfStyle w:val="000000100000" w:firstRow="0" w:lastRow="0" w:firstColumn="0" w:lastColumn="0" w:oddVBand="0" w:evenVBand="0" w:oddHBand="1" w:evenHBand="0" w:firstRowFirstColumn="0" w:firstRowLastColumn="0" w:lastRowFirstColumn="0" w:lastRowLastColumn="0"/>
-            </w:pPr>
-            <w:r>
-              <w:t>Buffs given (if food or drink)</w:t>
-            </w:r>
-          </w:p>
-        </w:tc>
-        <w:tc>
-          <w:tcPr>
-            <w:tcW w:w="3117" w:type="dxa"/>
-          </w:tcPr>
-          <w:p>
-            <w:pPr>
-              <w:cnfStyle w:val="000000100000" w:firstRow="0" w:lastRow="0" w:firstColumn="0" w:lastColumn="0" w:oddVBand="0" w:evenVBand="0" w:oddHBand="1" w:evenHBand="0" w:firstRowFirstColumn="0" w:firstRowLastColumn="0" w:lastRowFirstColumn="0" w:lastRowLastColumn="0"/>
-            </w:pPr>
-          </w:p>
-        </w:tc>
-      </w:tr>
-      <w:tr>
-        <w:tc>
-          <w:tcPr>
-            <w:cnfStyle w:val="001000000000" w:firstRow="0" w:lastRow="0" w:firstColumn="1" w:lastColumn="0" w:oddVBand="0" w:evenVBand="0" w:oddHBand="0" w:evenHBand="0" w:firstRowFirstColumn="0" w:firstRowLastColumn="0" w:lastRowFirstColumn="0" w:lastRowLastColumn="0"/>
-            <w:tcW w:w="1435" w:type="dxa"/>
-          </w:tcPr>
-          <w:p>
-            <w:r>
-              <w:t>8</w:t>
-            </w:r>
-          </w:p>
-        </w:tc>
-        <w:tc>
-          <w:tcPr>
-            <w:tcW w:w="4798" w:type="dxa"/>
-          </w:tcPr>
-          <w:p>
-            <w:pPr>
-              <w:cnfStyle w:val="000000000000" w:firstRow="0" w:lastRow="0" w:firstColumn="0" w:lastColumn="0" w:oddVBand="0" w:evenVBand="0" w:oddHBand="0" w:evenHBand="0" w:firstRowFirstColumn="0" w:firstRowLastColumn="0" w:lastRowFirstColumn="0" w:lastRowLastColumn="0"/>
-            </w:pPr>
-            <w:r>
-              <w:t>Buff duration (if food or drink)</w:t>
-            </w:r>
-          </w:p>
-        </w:tc>
-        <w:tc>
-          <w:tcPr>
-            <w:tcW w:w="3117" w:type="dxa"/>
-          </w:tcPr>
-          <w:p>
-            <w:pPr>
-              <w:cnfStyle w:val="000000000000" w:firstRow="0" w:lastRow="0" w:firstColumn="0" w:lastColumn="0" w:oddVBand="0" w:evenVBand="0" w:oddHBand="0" w:evenHBand="0" w:firstRowFirstColumn="0" w:firstRowLastColumn="0" w:lastRowFirstColumn="0" w:lastRowLastColumn="0"/>
-            </w:pPr>
-          </w:p>
-        </w:tc>
-      </w:tr>
-    </w:tbl>
-    <w:p/>
-    <w:p>
-      <w:pPr>
-        <w:pStyle w:val="Heading2"/>
-      </w:pPr>
-      <w:bookmarkStart w:id="11" w:name="_Toc535231426"/>
-      <w:r>
-        <w:t>Cheese Curds</w:t>
       </w:r>
       <w:bookmarkEnd w:id="11"/>
     </w:p>
@@ -4977,6 +5029,7 @@
           </w:tcPr>
           <w:p>
             <w:r>
+              <w:lastRenderedPageBreak/>
               <w:t>4</w:t>
             </w:r>
           </w:p>
@@ -5161,9 +5214,9 @@
       <w:pPr>
         <w:pStyle w:val="Heading2"/>
       </w:pPr>
-      <w:bookmarkStart w:id="12" w:name="_Toc535231427"/>
+      <w:bookmarkStart w:id="12" w:name="_Toc535233328"/>
       <w:r>
-        <w:t>Strange Smoothie</w:t>
+        <w:t>Cheese Curds</w:t>
       </w:r>
       <w:bookmarkEnd w:id="12"/>
     </w:p>
@@ -5383,7 +5436,6 @@
           </w:tcPr>
           <w:p>
             <w:r>
-              <w:lastRenderedPageBreak/>
               <w:t>5</w:t>
             </w:r>
           </w:p>
@@ -5529,9 +5581,9 @@
       <w:pPr>
         <w:pStyle w:val="Heading2"/>
       </w:pPr>
-      <w:bookmarkStart w:id="13" w:name="_Toc535231428"/>
+      <w:bookmarkStart w:id="13" w:name="_Toc535233329"/>
       <w:r>
-        <w:t>Super-Hot Sauce</w:t>
+        <w:t>Strange Smoothie</w:t>
       </w:r>
       <w:bookmarkEnd w:id="13"/>
     </w:p>
@@ -5539,15 +5591,6 @@
       <w:r>
         <w:t>Ingredients</w:t>
       </w:r>
-    </w:p>
-    <w:p>
-      <w:pPr>
-        <w:pStyle w:val="ListParagraph"/>
-        <w:numPr>
-          <w:ilvl w:val="0"/>
-          <w:numId w:val="8"/>
-        </w:numPr>
-      </w:pPr>
     </w:p>
     <w:tbl>
       <w:tblPr>
@@ -5905,11 +5948,388 @@
       <w:pPr>
         <w:pStyle w:val="Heading2"/>
       </w:pPr>
-      <w:bookmarkStart w:id="14" w:name="_Toc535231429"/>
+      <w:bookmarkStart w:id="14" w:name="_Toc535233330"/>
       <w:r>
+        <w:t>Super-Hot Sauce</w:t>
+      </w:r>
+      <w:bookmarkEnd w:id="14"/>
+    </w:p>
+    <w:p>
+      <w:r>
+        <w:t>Ingredients</w:t>
+      </w:r>
+    </w:p>
+    <w:p>
+      <w:pPr>
+        <w:pStyle w:val="ListParagraph"/>
+        <w:numPr>
+          <w:ilvl w:val="0"/>
+          <w:numId w:val="8"/>
+        </w:numPr>
+      </w:pPr>
+    </w:p>
+    <w:tbl>
+      <w:tblPr>
+        <w:tblStyle w:val="ListTable1Light-Accent6"/>
+        <w:tblW w:w="0" w:type="auto"/>
+        <w:tblLook w:val="04A0" w:firstRow="1" w:lastRow="0" w:firstColumn="1" w:lastColumn="0" w:noHBand="0" w:noVBand="1"/>
+      </w:tblPr>
+      <w:tblGrid>
+        <w:gridCol w:w="1435"/>
+        <w:gridCol w:w="4798"/>
+        <w:gridCol w:w="3117"/>
+      </w:tblGrid>
+      <w:tr>
+        <w:trPr>
+          <w:cnfStyle w:val="100000000000" w:firstRow="1" w:lastRow="0" w:firstColumn="0" w:lastColumn="0" w:oddVBand="0" w:evenVBand="0" w:oddHBand="0" w:evenHBand="0" w:firstRowFirstColumn="0" w:firstRowLastColumn="0" w:lastRowFirstColumn="0" w:lastRowLastColumn="0"/>
+        </w:trPr>
+        <w:tc>
+          <w:tcPr>
+            <w:cnfStyle w:val="001000000000" w:firstRow="0" w:lastRow="0" w:firstColumn="1" w:lastColumn="0" w:oddVBand="0" w:evenVBand="0" w:oddHBand="0" w:evenHBand="0" w:firstRowFirstColumn="0" w:firstRowLastColumn="0" w:lastRowFirstColumn="0" w:lastRowLastColumn="0"/>
+            <w:tcW w:w="1435" w:type="dxa"/>
+          </w:tcPr>
+          <w:p>
+            <w:r>
+              <w:t>0</w:t>
+            </w:r>
+          </w:p>
+        </w:tc>
+        <w:tc>
+          <w:tcPr>
+            <w:tcW w:w="4798" w:type="dxa"/>
+          </w:tcPr>
+          <w:p>
+            <w:pPr>
+              <w:cnfStyle w:val="100000000000" w:firstRow="1" w:lastRow="0" w:firstColumn="0" w:lastColumn="0" w:oddVBand="0" w:evenVBand="0" w:oddHBand="0" w:evenHBand="0" w:firstRowFirstColumn="0" w:firstRowLastColumn="0" w:lastRowFirstColumn="0" w:lastRowLastColumn="0"/>
+            </w:pPr>
+            <w:r>
+              <w:t>Name</w:t>
+            </w:r>
+          </w:p>
+        </w:tc>
+        <w:tc>
+          <w:tcPr>
+            <w:tcW w:w="3117" w:type="dxa"/>
+          </w:tcPr>
+          <w:p>
+            <w:pPr>
+              <w:cnfStyle w:val="100000000000" w:firstRow="1" w:lastRow="0" w:firstColumn="0" w:lastColumn="0" w:oddVBand="0" w:evenVBand="0" w:oddHBand="0" w:evenHBand="0" w:firstRowFirstColumn="0" w:firstRowLastColumn="0" w:lastRowFirstColumn="0" w:lastRowLastColumn="0"/>
+            </w:pPr>
+          </w:p>
+        </w:tc>
+      </w:tr>
+      <w:tr>
+        <w:trPr>
+          <w:cnfStyle w:val="000000100000" w:firstRow="0" w:lastRow="0" w:firstColumn="0" w:lastColumn="0" w:oddVBand="0" w:evenVBand="0" w:oddHBand="1" w:evenHBand="0" w:firstRowFirstColumn="0" w:firstRowLastColumn="0" w:lastRowFirstColumn="0" w:lastRowLastColumn="0"/>
+        </w:trPr>
+        <w:tc>
+          <w:tcPr>
+            <w:cnfStyle w:val="001000000000" w:firstRow="0" w:lastRow="0" w:firstColumn="1" w:lastColumn="0" w:oddVBand="0" w:evenVBand="0" w:oddHBand="0" w:evenHBand="0" w:firstRowFirstColumn="0" w:firstRowLastColumn="0" w:lastRowFirstColumn="0" w:lastRowLastColumn="0"/>
+            <w:tcW w:w="1435" w:type="dxa"/>
+          </w:tcPr>
+          <w:p>
+            <w:r>
+              <w:t>1</w:t>
+            </w:r>
+          </w:p>
+        </w:tc>
+        <w:tc>
+          <w:tcPr>
+            <w:tcW w:w="4798" w:type="dxa"/>
+          </w:tcPr>
+          <w:p>
+            <w:pPr>
+              <w:cnfStyle w:val="000000100000" w:firstRow="0" w:lastRow="0" w:firstColumn="0" w:lastColumn="0" w:oddVBand="0" w:evenVBand="0" w:oddHBand="1" w:evenHBand="0" w:firstRowFirstColumn="0" w:firstRowLastColumn="0" w:lastRowFirstColumn="0" w:lastRowLastColumn="0"/>
+            </w:pPr>
+            <w:r>
+              <w:t>Price (if sold by player)</w:t>
+            </w:r>
+          </w:p>
+        </w:tc>
+        <w:tc>
+          <w:tcPr>
+            <w:tcW w:w="3117" w:type="dxa"/>
+          </w:tcPr>
+          <w:p>
+            <w:pPr>
+              <w:cnfStyle w:val="000000100000" w:firstRow="0" w:lastRow="0" w:firstColumn="0" w:lastColumn="0" w:oddVBand="0" w:evenVBand="0" w:oddHBand="1" w:evenHBand="0" w:firstRowFirstColumn="0" w:firstRowLastColumn="0" w:lastRowFirstColumn="0" w:lastRowLastColumn="0"/>
+            </w:pPr>
+          </w:p>
+        </w:tc>
+      </w:tr>
+      <w:tr>
+        <w:tc>
+          <w:tcPr>
+            <w:cnfStyle w:val="001000000000" w:firstRow="0" w:lastRow="0" w:firstColumn="1" w:lastColumn="0" w:oddVBand="0" w:evenVBand="0" w:oddHBand="0" w:evenHBand="0" w:firstRowFirstColumn="0" w:firstRowLastColumn="0" w:lastRowFirstColumn="0" w:lastRowLastColumn="0"/>
+            <w:tcW w:w="1435" w:type="dxa"/>
+          </w:tcPr>
+          <w:p>
+            <w:r>
+              <w:t>2</w:t>
+            </w:r>
+          </w:p>
+        </w:tc>
+        <w:tc>
+          <w:tcPr>
+            <w:tcW w:w="4798" w:type="dxa"/>
+          </w:tcPr>
+          <w:p>
+            <w:pPr>
+              <w:cnfStyle w:val="000000000000" w:firstRow="0" w:lastRow="0" w:firstColumn="0" w:lastColumn="0" w:oddVBand="0" w:evenVBand="0" w:oddHBand="0" w:evenHBand="0" w:firstRowFirstColumn="0" w:firstRowLastColumn="0" w:lastRowFirstColumn="0" w:lastRowLastColumn="0"/>
+            </w:pPr>
+            <w:r>
+              <w:t>Edibility</w:t>
+            </w:r>
+          </w:p>
+        </w:tc>
+        <w:tc>
+          <w:tcPr>
+            <w:tcW w:w="3117" w:type="dxa"/>
+          </w:tcPr>
+          <w:p>
+            <w:pPr>
+              <w:cnfStyle w:val="000000000000" w:firstRow="0" w:lastRow="0" w:firstColumn="0" w:lastColumn="0" w:oddVBand="0" w:evenVBand="0" w:oddHBand="0" w:evenHBand="0" w:firstRowFirstColumn="0" w:firstRowLastColumn="0" w:lastRowFirstColumn="0" w:lastRowLastColumn="0"/>
+            </w:pPr>
+          </w:p>
+        </w:tc>
+      </w:tr>
+      <w:tr>
+        <w:trPr>
+          <w:cnfStyle w:val="000000100000" w:firstRow="0" w:lastRow="0" w:firstColumn="0" w:lastColumn="0" w:oddVBand="0" w:evenVBand="0" w:oddHBand="1" w:evenHBand="0" w:firstRowFirstColumn="0" w:firstRowLastColumn="0" w:lastRowFirstColumn="0" w:lastRowLastColumn="0"/>
+        </w:trPr>
+        <w:tc>
+          <w:tcPr>
+            <w:cnfStyle w:val="001000000000" w:firstRow="0" w:lastRow="0" w:firstColumn="1" w:lastColumn="0" w:oddVBand="0" w:evenVBand="0" w:oddHBand="0" w:evenHBand="0" w:firstRowFirstColumn="0" w:firstRowLastColumn="0" w:lastRowFirstColumn="0" w:lastRowLastColumn="0"/>
+            <w:tcW w:w="1435" w:type="dxa"/>
+          </w:tcPr>
+          <w:p>
+            <w:r>
+              <w:t>3</w:t>
+            </w:r>
+          </w:p>
+        </w:tc>
+        <w:tc>
+          <w:tcPr>
+            <w:tcW w:w="4798" w:type="dxa"/>
+          </w:tcPr>
+          <w:p>
+            <w:pPr>
+              <w:cnfStyle w:val="000000100000" w:firstRow="0" w:lastRow="0" w:firstColumn="0" w:lastColumn="0" w:oddVBand="0" w:evenVBand="0" w:oddHBand="1" w:evenHBand="0" w:firstRowFirstColumn="0" w:firstRowLastColumn="0" w:lastRowFirstColumn="0" w:lastRowLastColumn="0"/>
+            </w:pPr>
+            <w:r>
+              <w:t>Type and Category</w:t>
+            </w:r>
+          </w:p>
+        </w:tc>
+        <w:tc>
+          <w:tcPr>
+            <w:tcW w:w="3117" w:type="dxa"/>
+          </w:tcPr>
+          <w:p>
+            <w:pPr>
+              <w:cnfStyle w:val="000000100000" w:firstRow="0" w:lastRow="0" w:firstColumn="0" w:lastColumn="0" w:oddVBand="0" w:evenVBand="0" w:oddHBand="1" w:evenHBand="0" w:firstRowFirstColumn="0" w:firstRowLastColumn="0" w:lastRowFirstColumn="0" w:lastRowLastColumn="0"/>
+            </w:pPr>
+          </w:p>
+        </w:tc>
+      </w:tr>
+      <w:tr>
+        <w:tc>
+          <w:tcPr>
+            <w:cnfStyle w:val="001000000000" w:firstRow="0" w:lastRow="0" w:firstColumn="1" w:lastColumn="0" w:oddVBand="0" w:evenVBand="0" w:oddHBand="0" w:evenHBand="0" w:firstRowFirstColumn="0" w:firstRowLastColumn="0" w:lastRowFirstColumn="0" w:lastRowLastColumn="0"/>
+            <w:tcW w:w="1435" w:type="dxa"/>
+          </w:tcPr>
+          <w:p>
+            <w:r>
+              <w:t>4</w:t>
+            </w:r>
+          </w:p>
+        </w:tc>
+        <w:tc>
+          <w:tcPr>
+            <w:tcW w:w="4798" w:type="dxa"/>
+          </w:tcPr>
+          <w:p>
+            <w:pPr>
+              <w:cnfStyle w:val="000000000000" w:firstRow="0" w:lastRow="0" w:firstColumn="0" w:lastColumn="0" w:oddVBand="0" w:evenVBand="0" w:oddHBand="0" w:evenHBand="0" w:firstRowFirstColumn="0" w:firstRowLastColumn="0" w:lastRowFirstColumn="0" w:lastRowLastColumn="0"/>
+            </w:pPr>
+            <w:r>
+              <w:t>Display name</w:t>
+            </w:r>
+          </w:p>
+        </w:tc>
+        <w:tc>
+          <w:tcPr>
+            <w:tcW w:w="3117" w:type="dxa"/>
+          </w:tcPr>
+          <w:p>
+            <w:pPr>
+              <w:cnfStyle w:val="000000000000" w:firstRow="0" w:lastRow="0" w:firstColumn="0" w:lastColumn="0" w:oddVBand="0" w:evenVBand="0" w:oddHBand="0" w:evenHBand="0" w:firstRowFirstColumn="0" w:firstRowLastColumn="0" w:lastRowFirstColumn="0" w:lastRowLastColumn="0"/>
+            </w:pPr>
+          </w:p>
+        </w:tc>
+      </w:tr>
+      <w:tr>
+        <w:trPr>
+          <w:cnfStyle w:val="000000100000" w:firstRow="0" w:lastRow="0" w:firstColumn="0" w:lastColumn="0" w:oddVBand="0" w:evenVBand="0" w:oddHBand="1" w:evenHBand="0" w:firstRowFirstColumn="0" w:firstRowLastColumn="0" w:lastRowFirstColumn="0" w:lastRowLastColumn="0"/>
+        </w:trPr>
+        <w:tc>
+          <w:tcPr>
+            <w:cnfStyle w:val="001000000000" w:firstRow="0" w:lastRow="0" w:firstColumn="1" w:lastColumn="0" w:oddVBand="0" w:evenVBand="0" w:oddHBand="0" w:evenHBand="0" w:firstRowFirstColumn="0" w:firstRowLastColumn="0" w:lastRowFirstColumn="0" w:lastRowLastColumn="0"/>
+            <w:tcW w:w="1435" w:type="dxa"/>
+          </w:tcPr>
+          <w:p>
+            <w:r>
+              <w:t>5</w:t>
+            </w:r>
+          </w:p>
+        </w:tc>
+        <w:tc>
+          <w:tcPr>
+            <w:tcW w:w="4798" w:type="dxa"/>
+          </w:tcPr>
+          <w:p>
+            <w:pPr>
+              <w:cnfStyle w:val="000000100000" w:firstRow="0" w:lastRow="0" w:firstColumn="0" w:lastColumn="0" w:oddVBand="0" w:evenVBand="0" w:oddHBand="1" w:evenHBand="0" w:firstRowFirstColumn="0" w:firstRowLastColumn="0" w:lastRowFirstColumn="0" w:lastRowLastColumn="0"/>
+            </w:pPr>
+            <w:r>
+              <w:t>Description</w:t>
+            </w:r>
+          </w:p>
+        </w:tc>
+        <w:tc>
+          <w:tcPr>
+            <w:tcW w:w="3117" w:type="dxa"/>
+          </w:tcPr>
+          <w:p>
+            <w:pPr>
+              <w:cnfStyle w:val="000000100000" w:firstRow="0" w:lastRow="0" w:firstColumn="0" w:lastColumn="0" w:oddVBand="0" w:evenVBand="0" w:oddHBand="1" w:evenHBand="0" w:firstRowFirstColumn="0" w:firstRowLastColumn="0" w:lastRowFirstColumn="0" w:lastRowLastColumn="0"/>
+            </w:pPr>
+          </w:p>
+        </w:tc>
+      </w:tr>
+      <w:tr>
+        <w:tc>
+          <w:tcPr>
+            <w:cnfStyle w:val="001000000000" w:firstRow="0" w:lastRow="0" w:firstColumn="1" w:lastColumn="0" w:oddVBand="0" w:evenVBand="0" w:oddHBand="0" w:evenHBand="0" w:firstRowFirstColumn="0" w:firstRowLastColumn="0" w:lastRowFirstColumn="0" w:lastRowLastColumn="0"/>
+            <w:tcW w:w="1435" w:type="dxa"/>
+          </w:tcPr>
+          <w:p>
+            <w:r>
+              <w:t>6</w:t>
+            </w:r>
+          </w:p>
+        </w:tc>
+        <w:tc>
+          <w:tcPr>
+            <w:tcW w:w="4798" w:type="dxa"/>
+          </w:tcPr>
+          <w:p>
+            <w:pPr>
+              <w:cnfStyle w:val="000000000000" w:firstRow="0" w:lastRow="0" w:firstColumn="0" w:lastColumn="0" w:oddVBand="0" w:evenVBand="0" w:oddHBand="0" w:evenHBand="0" w:firstRowFirstColumn="0" w:firstRowLastColumn="0" w:lastRowFirstColumn="0" w:lastRowLastColumn="0"/>
+            </w:pPr>
+            <w:r>
+              <w:t>Food/Drink</w:t>
+            </w:r>
+          </w:p>
+        </w:tc>
+        <w:tc>
+          <w:tcPr>
+            <w:tcW w:w="3117" w:type="dxa"/>
+          </w:tcPr>
+          <w:p>
+            <w:pPr>
+              <w:cnfStyle w:val="000000000000" w:firstRow="0" w:lastRow="0" w:firstColumn="0" w:lastColumn="0" w:oddVBand="0" w:evenVBand="0" w:oddHBand="0" w:evenHBand="0" w:firstRowFirstColumn="0" w:firstRowLastColumn="0" w:lastRowFirstColumn="0" w:lastRowLastColumn="0"/>
+            </w:pPr>
+          </w:p>
+        </w:tc>
+      </w:tr>
+      <w:tr>
+        <w:trPr>
+          <w:cnfStyle w:val="000000100000" w:firstRow="0" w:lastRow="0" w:firstColumn="0" w:lastColumn="0" w:oddVBand="0" w:evenVBand="0" w:oddHBand="1" w:evenHBand="0" w:firstRowFirstColumn="0" w:firstRowLastColumn="0" w:lastRowFirstColumn="0" w:lastRowLastColumn="0"/>
+        </w:trPr>
+        <w:tc>
+          <w:tcPr>
+            <w:cnfStyle w:val="001000000000" w:firstRow="0" w:lastRow="0" w:firstColumn="1" w:lastColumn="0" w:oddVBand="0" w:evenVBand="0" w:oddHBand="0" w:evenHBand="0" w:firstRowFirstColumn="0" w:firstRowLastColumn="0" w:lastRowFirstColumn="0" w:lastRowLastColumn="0"/>
+            <w:tcW w:w="1435" w:type="dxa"/>
+          </w:tcPr>
+          <w:p>
+            <w:r>
+              <w:t>7</w:t>
+            </w:r>
+          </w:p>
+        </w:tc>
+        <w:tc>
+          <w:tcPr>
+            <w:tcW w:w="4798" w:type="dxa"/>
+          </w:tcPr>
+          <w:p>
+            <w:pPr>
+              <w:cnfStyle w:val="000000100000" w:firstRow="0" w:lastRow="0" w:firstColumn="0" w:lastColumn="0" w:oddVBand="0" w:evenVBand="0" w:oddHBand="1" w:evenHBand="0" w:firstRowFirstColumn="0" w:firstRowLastColumn="0" w:lastRowFirstColumn="0" w:lastRowLastColumn="0"/>
+            </w:pPr>
+            <w:r>
+              <w:t>Buffs given (if food or drink)</w:t>
+            </w:r>
+          </w:p>
+        </w:tc>
+        <w:tc>
+          <w:tcPr>
+            <w:tcW w:w="3117" w:type="dxa"/>
+          </w:tcPr>
+          <w:p>
+            <w:pPr>
+              <w:cnfStyle w:val="000000100000" w:firstRow="0" w:lastRow="0" w:firstColumn="0" w:lastColumn="0" w:oddVBand="0" w:evenVBand="0" w:oddHBand="1" w:evenHBand="0" w:firstRowFirstColumn="0" w:firstRowLastColumn="0" w:lastRowFirstColumn="0" w:lastRowLastColumn="0"/>
+            </w:pPr>
+          </w:p>
+        </w:tc>
+      </w:tr>
+      <w:tr>
+        <w:tc>
+          <w:tcPr>
+            <w:cnfStyle w:val="001000000000" w:firstRow="0" w:lastRow="0" w:firstColumn="1" w:lastColumn="0" w:oddVBand="0" w:evenVBand="0" w:oddHBand="0" w:evenHBand="0" w:firstRowFirstColumn="0" w:firstRowLastColumn="0" w:lastRowFirstColumn="0" w:lastRowLastColumn="0"/>
+            <w:tcW w:w="1435" w:type="dxa"/>
+          </w:tcPr>
+          <w:p>
+            <w:r>
+              <w:t>8</w:t>
+            </w:r>
+          </w:p>
+        </w:tc>
+        <w:tc>
+          <w:tcPr>
+            <w:tcW w:w="4798" w:type="dxa"/>
+          </w:tcPr>
+          <w:p>
+            <w:pPr>
+              <w:cnfStyle w:val="000000000000" w:firstRow="0" w:lastRow="0" w:firstColumn="0" w:lastColumn="0" w:oddVBand="0" w:evenVBand="0" w:oddHBand="0" w:evenHBand="0" w:firstRowFirstColumn="0" w:firstRowLastColumn="0" w:lastRowFirstColumn="0" w:lastRowLastColumn="0"/>
+            </w:pPr>
+            <w:r>
+              <w:t>Buff duration (if food or drink)</w:t>
+            </w:r>
+          </w:p>
+        </w:tc>
+        <w:tc>
+          <w:tcPr>
+            <w:tcW w:w="3117" w:type="dxa"/>
+          </w:tcPr>
+          <w:p>
+            <w:pPr>
+              <w:cnfStyle w:val="000000000000" w:firstRow="0" w:lastRow="0" w:firstColumn="0" w:lastColumn="0" w:oddVBand="0" w:evenVBand="0" w:oddHBand="0" w:evenHBand="0" w:firstRowFirstColumn="0" w:firstRowLastColumn="0" w:lastRowFirstColumn="0" w:lastRowLastColumn="0"/>
+            </w:pPr>
+          </w:p>
+        </w:tc>
+      </w:tr>
+    </w:tbl>
+    <w:p/>
+    <w:p>
+      <w:pPr>
+        <w:pStyle w:val="Heading2"/>
+      </w:pPr>
+      <w:bookmarkStart w:id="15" w:name="_Toc535233331"/>
+      <w:r>
+        <w:lastRenderedPageBreak/>
         <w:t>Gravy</w:t>
       </w:r>
-      <w:bookmarkEnd w:id="14"/>
+      <w:bookmarkEnd w:id="15"/>
     </w:p>
     <w:p>
       <w:r>
@@ -6320,12 +6740,12 @@
       <w:pPr>
         <w:pStyle w:val="Heading2"/>
       </w:pPr>
-      <w:bookmarkStart w:id="15" w:name="_Toc535231430"/>
+      <w:bookmarkStart w:id="16" w:name="_Toc535233332"/>
       <w:proofErr w:type="spellStart"/>
       <w:r>
         <w:t>Tortiere</w:t>
       </w:r>
-      <w:bookmarkEnd w:id="15"/>
+      <w:bookmarkEnd w:id="16"/>
       <w:proofErr w:type="spellEnd"/>
     </w:p>
     <w:p>
@@ -6552,7 +6972,6 @@
           </w:tcPr>
           <w:p>
             <w:r>
-              <w:lastRenderedPageBreak/>
               <w:t>4</w:t>
             </w:r>
           </w:p>
@@ -6737,458 +7156,19 @@
       <w:pPr>
         <w:pStyle w:val="Heading1"/>
       </w:pPr>
-      <w:bookmarkStart w:id="16" w:name="_Toc535231431"/>
+      <w:bookmarkStart w:id="17" w:name="_Toc535233333"/>
       <w:r>
         <w:t>Crops</w:t>
       </w:r>
-      <w:bookmarkEnd w:id="16"/>
+      <w:bookmarkEnd w:id="17"/>
     </w:p>
     <w:p>
       <w:pPr>
         <w:pStyle w:val="Heading2"/>
       </w:pPr>
-      <w:bookmarkStart w:id="17" w:name="_Toc535231432"/>
+      <w:bookmarkStart w:id="18" w:name="_Toc535233334"/>
       <w:r>
         <w:t>Spinach</w:t>
-      </w:r>
-      <w:bookmarkEnd w:id="17"/>
-    </w:p>
-    <w:p/>
-    <w:tbl>
-      <w:tblPr>
-        <w:tblStyle w:val="ListTable2-Accent6"/>
-        <w:tblW w:w="0" w:type="auto"/>
-        <w:tblLook w:val="04A0" w:firstRow="1" w:lastRow="0" w:firstColumn="1" w:lastColumn="0" w:noHBand="0" w:noVBand="1"/>
-      </w:tblPr>
-      <w:tblGrid>
-        <w:gridCol w:w="1435"/>
-        <w:gridCol w:w="4798"/>
-        <w:gridCol w:w="3117"/>
-      </w:tblGrid>
-      <w:tr>
-        <w:trPr>
-          <w:cnfStyle w:val="100000000000" w:firstRow="1" w:lastRow="0" w:firstColumn="0" w:lastColumn="0" w:oddVBand="0" w:evenVBand="0" w:oddHBand="0" w:evenHBand="0" w:firstRowFirstColumn="0" w:firstRowLastColumn="0" w:lastRowFirstColumn="0" w:lastRowLastColumn="0"/>
-        </w:trPr>
-        <w:tc>
-          <w:tcPr>
-            <w:cnfStyle w:val="001000000000" w:firstRow="0" w:lastRow="0" w:firstColumn="1" w:lastColumn="0" w:oddVBand="0" w:evenVBand="0" w:oddHBand="0" w:evenHBand="0" w:firstRowFirstColumn="0" w:firstRowLastColumn="0" w:lastRowFirstColumn="0" w:lastRowLastColumn="0"/>
-            <w:tcW w:w="1435" w:type="dxa"/>
-          </w:tcPr>
-          <w:p>
-            <w:r>
-              <w:t>Key</w:t>
-            </w:r>
-          </w:p>
-        </w:tc>
-        <w:tc>
-          <w:tcPr>
-            <w:tcW w:w="4798" w:type="dxa"/>
-          </w:tcPr>
-          <w:p>
-            <w:pPr>
-              <w:cnfStyle w:val="100000000000" w:firstRow="1" w:lastRow="0" w:firstColumn="0" w:lastColumn="0" w:oddVBand="0" w:evenVBand="0" w:oddHBand="0" w:evenHBand="0" w:firstRowFirstColumn="0" w:firstRowLastColumn="0" w:lastRowFirstColumn="0" w:lastRowLastColumn="0"/>
-            </w:pPr>
-            <w:r>
-              <w:t xml:space="preserve">Seed Index (from </w:t>
-            </w:r>
-            <w:proofErr w:type="spellStart"/>
-            <w:r>
-              <w:t>ObjectInformation.xnb</w:t>
-            </w:r>
-            <w:proofErr w:type="spellEnd"/>
-            <w:r>
-              <w:t>)</w:t>
-            </w:r>
-          </w:p>
-        </w:tc>
-        <w:tc>
-          <w:tcPr>
-            <w:tcW w:w="3117" w:type="dxa"/>
-          </w:tcPr>
-          <w:p>
-            <w:pPr>
-              <w:cnfStyle w:val="100000000000" w:firstRow="1" w:lastRow="0" w:firstColumn="0" w:lastColumn="0" w:oddVBand="0" w:evenVBand="0" w:oddHBand="0" w:evenHBand="0" w:firstRowFirstColumn="0" w:firstRowLastColumn="0" w:lastRowFirstColumn="0" w:lastRowLastColumn="0"/>
-            </w:pPr>
-          </w:p>
-        </w:tc>
-      </w:tr>
-      <w:tr>
-        <w:trPr>
-          <w:cnfStyle w:val="000000100000" w:firstRow="0" w:lastRow="0" w:firstColumn="0" w:lastColumn="0" w:oddVBand="0" w:evenVBand="0" w:oddHBand="1" w:evenHBand="0" w:firstRowFirstColumn="0" w:firstRowLastColumn="0" w:lastRowFirstColumn="0" w:lastRowLastColumn="0"/>
-        </w:trPr>
-        <w:tc>
-          <w:tcPr>
-            <w:cnfStyle w:val="001000000000" w:firstRow="0" w:lastRow="0" w:firstColumn="1" w:lastColumn="0" w:oddVBand="0" w:evenVBand="0" w:oddHBand="0" w:evenHBand="0" w:firstRowFirstColumn="0" w:firstRowLastColumn="0" w:lastRowFirstColumn="0" w:lastRowLastColumn="0"/>
-            <w:tcW w:w="1435" w:type="dxa"/>
-          </w:tcPr>
-          <w:p>
-            <w:r>
-              <w:t>0</w:t>
-            </w:r>
-          </w:p>
-        </w:tc>
-        <w:tc>
-          <w:tcPr>
-            <w:tcW w:w="4798" w:type="dxa"/>
-          </w:tcPr>
-          <w:p>
-            <w:pPr>
-              <w:cnfStyle w:val="000000100000" w:firstRow="0" w:lastRow="0" w:firstColumn="0" w:lastColumn="0" w:oddVBand="0" w:evenVBand="0" w:oddHBand="1" w:evenHBand="0" w:firstRowFirstColumn="0" w:firstRowLastColumn="0" w:lastRowFirstColumn="0" w:lastRowLastColumn="0"/>
-            </w:pPr>
-            <w:r>
-              <w:t>Days in each stage of growth</w:t>
-            </w:r>
-          </w:p>
-        </w:tc>
-        <w:tc>
-          <w:tcPr>
-            <w:tcW w:w="3117" w:type="dxa"/>
-          </w:tcPr>
-          <w:p>
-            <w:pPr>
-              <w:cnfStyle w:val="000000100000" w:firstRow="0" w:lastRow="0" w:firstColumn="0" w:lastColumn="0" w:oddVBand="0" w:evenVBand="0" w:oddHBand="1" w:evenHBand="0" w:firstRowFirstColumn="0" w:firstRowLastColumn="0" w:lastRowFirstColumn="0" w:lastRowLastColumn="0"/>
-            </w:pPr>
-          </w:p>
-        </w:tc>
-      </w:tr>
-      <w:tr>
-        <w:tc>
-          <w:tcPr>
-            <w:cnfStyle w:val="001000000000" w:firstRow="0" w:lastRow="0" w:firstColumn="1" w:lastColumn="0" w:oddVBand="0" w:evenVBand="0" w:oddHBand="0" w:evenHBand="0" w:firstRowFirstColumn="0" w:firstRowLastColumn="0" w:lastRowFirstColumn="0" w:lastRowLastColumn="0"/>
-            <w:tcW w:w="1435" w:type="dxa"/>
-          </w:tcPr>
-          <w:p>
-            <w:r>
-              <w:t>1</w:t>
-            </w:r>
-          </w:p>
-        </w:tc>
-        <w:tc>
-          <w:tcPr>
-            <w:tcW w:w="4798" w:type="dxa"/>
-          </w:tcPr>
-          <w:p>
-            <w:pPr>
-              <w:cnfStyle w:val="000000000000" w:firstRow="0" w:lastRow="0" w:firstColumn="0" w:lastColumn="0" w:oddVBand="0" w:evenVBand="0" w:oddHBand="0" w:evenHBand="0" w:firstRowFirstColumn="0" w:firstRowLastColumn="0" w:lastRowFirstColumn="0" w:lastRowLastColumn="0"/>
-            </w:pPr>
-            <w:r>
-              <w:t>Growth Season(s)</w:t>
-            </w:r>
-          </w:p>
-        </w:tc>
-        <w:tc>
-          <w:tcPr>
-            <w:tcW w:w="3117" w:type="dxa"/>
-          </w:tcPr>
-          <w:p>
-            <w:pPr>
-              <w:cnfStyle w:val="000000000000" w:firstRow="0" w:lastRow="0" w:firstColumn="0" w:lastColumn="0" w:oddVBand="0" w:evenVBand="0" w:oddHBand="0" w:evenHBand="0" w:firstRowFirstColumn="0" w:firstRowLastColumn="0" w:lastRowFirstColumn="0" w:lastRowLastColumn="0"/>
-            </w:pPr>
-          </w:p>
-        </w:tc>
-      </w:tr>
-      <w:tr>
-        <w:trPr>
-          <w:cnfStyle w:val="000000100000" w:firstRow="0" w:lastRow="0" w:firstColumn="0" w:lastColumn="0" w:oddVBand="0" w:evenVBand="0" w:oddHBand="1" w:evenHBand="0" w:firstRowFirstColumn="0" w:firstRowLastColumn="0" w:lastRowFirstColumn="0" w:lastRowLastColumn="0"/>
-        </w:trPr>
-        <w:tc>
-          <w:tcPr>
-            <w:cnfStyle w:val="001000000000" w:firstRow="0" w:lastRow="0" w:firstColumn="1" w:lastColumn="0" w:oddVBand="0" w:evenVBand="0" w:oddHBand="0" w:evenHBand="0" w:firstRowFirstColumn="0" w:firstRowLastColumn="0" w:lastRowFirstColumn="0" w:lastRowLastColumn="0"/>
-            <w:tcW w:w="1435" w:type="dxa"/>
-          </w:tcPr>
-          <w:p>
-            <w:r>
-              <w:t>2</w:t>
-            </w:r>
-          </w:p>
-        </w:tc>
-        <w:tc>
-          <w:tcPr>
-            <w:tcW w:w="4798" w:type="dxa"/>
-          </w:tcPr>
-          <w:p>
-            <w:pPr>
-              <w:cnfStyle w:val="000000100000" w:firstRow="0" w:lastRow="0" w:firstColumn="0" w:lastColumn="0" w:oddVBand="0" w:evenVBand="0" w:oddHBand="1" w:evenHBand="0" w:firstRowFirstColumn="0" w:firstRowLastColumn="0" w:lastRowFirstColumn="0" w:lastRowLastColumn="0"/>
-            </w:pPr>
-            <w:r>
-              <w:t>Row in Sprite Sheet (Content\</w:t>
-            </w:r>
-            <w:proofErr w:type="spellStart"/>
-            <w:r>
-              <w:t>TileSheets</w:t>
-            </w:r>
-            <w:proofErr w:type="spellEnd"/>
-            <w:r>
-              <w:t>\</w:t>
-            </w:r>
-            <w:proofErr w:type="spellStart"/>
-            <w:r>
-              <w:t>Crops.xnb</w:t>
-            </w:r>
-            <w:proofErr w:type="spellEnd"/>
-            <w:r>
-              <w:t>)</w:t>
-            </w:r>
-          </w:p>
-        </w:tc>
-        <w:tc>
-          <w:tcPr>
-            <w:tcW w:w="3117" w:type="dxa"/>
-          </w:tcPr>
-          <w:p>
-            <w:pPr>
-              <w:cnfStyle w:val="000000100000" w:firstRow="0" w:lastRow="0" w:firstColumn="0" w:lastColumn="0" w:oddVBand="0" w:evenVBand="0" w:oddHBand="1" w:evenHBand="0" w:firstRowFirstColumn="0" w:firstRowLastColumn="0" w:lastRowFirstColumn="0" w:lastRowLastColumn="0"/>
-            </w:pPr>
-          </w:p>
-        </w:tc>
-      </w:tr>
-      <w:tr>
-        <w:tc>
-          <w:tcPr>
-            <w:cnfStyle w:val="001000000000" w:firstRow="0" w:lastRow="0" w:firstColumn="1" w:lastColumn="0" w:oddVBand="0" w:evenVBand="0" w:oddHBand="0" w:evenHBand="0" w:firstRowFirstColumn="0" w:firstRowLastColumn="0" w:lastRowFirstColumn="0" w:lastRowLastColumn="0"/>
-            <w:tcW w:w="1435" w:type="dxa"/>
-          </w:tcPr>
-          <w:p>
-            <w:r>
-              <w:t>3</w:t>
-            </w:r>
-          </w:p>
-        </w:tc>
-        <w:tc>
-          <w:tcPr>
-            <w:tcW w:w="4798" w:type="dxa"/>
-          </w:tcPr>
-          <w:p>
-            <w:pPr>
-              <w:cnfStyle w:val="000000000000" w:firstRow="0" w:lastRow="0" w:firstColumn="0" w:lastColumn="0" w:oddVBand="0" w:evenVBand="0" w:oddHBand="0" w:evenHBand="0" w:firstRowFirstColumn="0" w:firstRowLastColumn="0" w:lastRowFirstColumn="0" w:lastRowLastColumn="0"/>
-            </w:pPr>
-            <w:r>
-              <w:t xml:space="preserve">Index of Harvest (from </w:t>
-            </w:r>
-            <w:proofErr w:type="spellStart"/>
-            <w:r>
-              <w:t>ObjectInformation.xnb</w:t>
-            </w:r>
-            <w:proofErr w:type="spellEnd"/>
-            <w:r>
-              <w:t>)</w:t>
-            </w:r>
-          </w:p>
-        </w:tc>
-        <w:tc>
-          <w:tcPr>
-            <w:tcW w:w="3117" w:type="dxa"/>
-          </w:tcPr>
-          <w:p>
-            <w:pPr>
-              <w:cnfStyle w:val="000000000000" w:firstRow="0" w:lastRow="0" w:firstColumn="0" w:lastColumn="0" w:oddVBand="0" w:evenVBand="0" w:oddHBand="0" w:evenHBand="0" w:firstRowFirstColumn="0" w:firstRowLastColumn="0" w:lastRowFirstColumn="0" w:lastRowLastColumn="0"/>
-            </w:pPr>
-          </w:p>
-        </w:tc>
-      </w:tr>
-      <w:tr>
-        <w:trPr>
-          <w:cnfStyle w:val="000000100000" w:firstRow="0" w:lastRow="0" w:firstColumn="0" w:lastColumn="0" w:oddVBand="0" w:evenVBand="0" w:oddHBand="1" w:evenHBand="0" w:firstRowFirstColumn="0" w:firstRowLastColumn="0" w:lastRowFirstColumn="0" w:lastRowLastColumn="0"/>
-        </w:trPr>
-        <w:tc>
-          <w:tcPr>
-            <w:cnfStyle w:val="001000000000" w:firstRow="0" w:lastRow="0" w:firstColumn="1" w:lastColumn="0" w:oddVBand="0" w:evenVBand="0" w:oddHBand="0" w:evenHBand="0" w:firstRowFirstColumn="0" w:firstRowLastColumn="0" w:lastRowFirstColumn="0" w:lastRowLastColumn="0"/>
-            <w:tcW w:w="1435" w:type="dxa"/>
-          </w:tcPr>
-          <w:p>
-            <w:r>
-              <w:t>4</w:t>
-            </w:r>
-          </w:p>
-        </w:tc>
-        <w:tc>
-          <w:tcPr>
-            <w:tcW w:w="4798" w:type="dxa"/>
-          </w:tcPr>
-          <w:p>
-            <w:pPr>
-              <w:cnfStyle w:val="000000100000" w:firstRow="0" w:lastRow="0" w:firstColumn="0" w:lastColumn="0" w:oddVBand="0" w:evenVBand="0" w:oddHBand="1" w:evenHBand="0" w:firstRowFirstColumn="0" w:firstRowLastColumn="0" w:lastRowFirstColumn="0" w:lastRowLastColumn="0"/>
-            </w:pPr>
-            <w:r>
-              <w:t>Regrow after Harvest</w:t>
-            </w:r>
-          </w:p>
-        </w:tc>
-        <w:tc>
-          <w:tcPr>
-            <w:tcW w:w="3117" w:type="dxa"/>
-          </w:tcPr>
-          <w:p>
-            <w:pPr>
-              <w:cnfStyle w:val="000000100000" w:firstRow="0" w:lastRow="0" w:firstColumn="0" w:lastColumn="0" w:oddVBand="0" w:evenVBand="0" w:oddHBand="1" w:evenHBand="0" w:firstRowFirstColumn="0" w:firstRowLastColumn="0" w:lastRowFirstColumn="0" w:lastRowLastColumn="0"/>
-            </w:pPr>
-          </w:p>
-        </w:tc>
-      </w:tr>
-      <w:tr>
-        <w:tc>
-          <w:tcPr>
-            <w:cnfStyle w:val="001000000000" w:firstRow="0" w:lastRow="0" w:firstColumn="1" w:lastColumn="0" w:oddVBand="0" w:evenVBand="0" w:oddHBand="0" w:evenHBand="0" w:firstRowFirstColumn="0" w:firstRowLastColumn="0" w:lastRowFirstColumn="0" w:lastRowLastColumn="0"/>
-            <w:tcW w:w="1435" w:type="dxa"/>
-          </w:tcPr>
-          <w:p>
-            <w:r>
-              <w:t>5</w:t>
-            </w:r>
-          </w:p>
-        </w:tc>
-        <w:tc>
-          <w:tcPr>
-            <w:tcW w:w="4798" w:type="dxa"/>
-          </w:tcPr>
-          <w:p>
-            <w:pPr>
-              <w:cnfStyle w:val="000000000000" w:firstRow="0" w:lastRow="0" w:firstColumn="0" w:lastColumn="0" w:oddVBand="0" w:evenVBand="0" w:oddHBand="0" w:evenHBand="0" w:firstRowFirstColumn="0" w:firstRowLastColumn="0" w:lastRowFirstColumn="0" w:lastRowLastColumn="0"/>
-            </w:pPr>
-            <w:r>
-              <w:t>Harvest Method</w:t>
-            </w:r>
-          </w:p>
-        </w:tc>
-        <w:tc>
-          <w:tcPr>
-            <w:tcW w:w="3117" w:type="dxa"/>
-          </w:tcPr>
-          <w:p>
-            <w:pPr>
-              <w:cnfStyle w:val="000000000000" w:firstRow="0" w:lastRow="0" w:firstColumn="0" w:lastColumn="0" w:oddVBand="0" w:evenVBand="0" w:oddHBand="0" w:evenHBand="0" w:firstRowFirstColumn="0" w:firstRowLastColumn="0" w:lastRowFirstColumn="0" w:lastRowLastColumn="0"/>
-            </w:pPr>
-          </w:p>
-        </w:tc>
-      </w:tr>
-      <w:tr>
-        <w:trPr>
-          <w:cnfStyle w:val="000000100000" w:firstRow="0" w:lastRow="0" w:firstColumn="0" w:lastColumn="0" w:oddVBand="0" w:evenVBand="0" w:oddHBand="1" w:evenHBand="0" w:firstRowFirstColumn="0" w:firstRowLastColumn="0" w:lastRowFirstColumn="0" w:lastRowLastColumn="0"/>
-        </w:trPr>
-        <w:tc>
-          <w:tcPr>
-            <w:cnfStyle w:val="001000000000" w:firstRow="0" w:lastRow="0" w:firstColumn="1" w:lastColumn="0" w:oddVBand="0" w:evenVBand="0" w:oddHBand="0" w:evenHBand="0" w:firstRowFirstColumn="0" w:firstRowLastColumn="0" w:lastRowFirstColumn="0" w:lastRowLastColumn="0"/>
-            <w:tcW w:w="1435" w:type="dxa"/>
-          </w:tcPr>
-          <w:p>
-            <w:r>
-              <w:t>6</w:t>
-            </w:r>
-          </w:p>
-        </w:tc>
-        <w:tc>
-          <w:tcPr>
-            <w:tcW w:w="4798" w:type="dxa"/>
-          </w:tcPr>
-          <w:p>
-            <w:pPr>
-              <w:cnfStyle w:val="000000100000" w:firstRow="0" w:lastRow="0" w:firstColumn="0" w:lastColumn="0" w:oddVBand="0" w:evenVBand="0" w:oddHBand="1" w:evenHBand="0" w:firstRowFirstColumn="0" w:firstRowLastColumn="0" w:lastRowFirstColumn="0" w:lastRowLastColumn="0"/>
-            </w:pPr>
-            <w:r>
-              <w:t>Chance for Extra Harvest</w:t>
-            </w:r>
-          </w:p>
-        </w:tc>
-        <w:tc>
-          <w:tcPr>
-            <w:tcW w:w="3117" w:type="dxa"/>
-          </w:tcPr>
-          <w:p>
-            <w:pPr>
-              <w:cnfStyle w:val="000000100000" w:firstRow="0" w:lastRow="0" w:firstColumn="0" w:lastColumn="0" w:oddVBand="0" w:evenVBand="0" w:oddHBand="1" w:evenHBand="0" w:firstRowFirstColumn="0" w:firstRowLastColumn="0" w:lastRowFirstColumn="0" w:lastRowLastColumn="0"/>
-            </w:pPr>
-          </w:p>
-        </w:tc>
-      </w:tr>
-      <w:tr>
-        <w:tc>
-          <w:tcPr>
-            <w:cnfStyle w:val="001000000000" w:firstRow="0" w:lastRow="0" w:firstColumn="1" w:lastColumn="0" w:oddVBand="0" w:evenVBand="0" w:oddHBand="0" w:evenHBand="0" w:firstRowFirstColumn="0" w:firstRowLastColumn="0" w:lastRowFirstColumn="0" w:lastRowLastColumn="0"/>
-            <w:tcW w:w="1435" w:type="dxa"/>
-          </w:tcPr>
-          <w:p>
-            <w:r>
-              <w:t>7</w:t>
-            </w:r>
-          </w:p>
-        </w:tc>
-        <w:tc>
-          <w:tcPr>
-            <w:tcW w:w="4798" w:type="dxa"/>
-          </w:tcPr>
-          <w:p>
-            <w:pPr>
-              <w:cnfStyle w:val="000000000000" w:firstRow="0" w:lastRow="0" w:firstColumn="0" w:lastColumn="0" w:oddVBand="0" w:evenVBand="0" w:oddHBand="0" w:evenHBand="0" w:firstRowFirstColumn="0" w:firstRowLastColumn="0" w:lastRowFirstColumn="0" w:lastRowLastColumn="0"/>
-            </w:pPr>
-            <w:r>
-              <w:t>Raised Seeds</w:t>
-            </w:r>
-          </w:p>
-        </w:tc>
-        <w:tc>
-          <w:tcPr>
-            <w:tcW w:w="3117" w:type="dxa"/>
-          </w:tcPr>
-          <w:p>
-            <w:pPr>
-              <w:cnfStyle w:val="000000000000" w:firstRow="0" w:lastRow="0" w:firstColumn="0" w:lastColumn="0" w:oddVBand="0" w:evenVBand="0" w:oddHBand="0" w:evenHBand="0" w:firstRowFirstColumn="0" w:firstRowLastColumn="0" w:lastRowFirstColumn="0" w:lastRowLastColumn="0"/>
-            </w:pPr>
-          </w:p>
-        </w:tc>
-      </w:tr>
-      <w:tr>
-        <w:trPr>
-          <w:cnfStyle w:val="000000100000" w:firstRow="0" w:lastRow="0" w:firstColumn="0" w:lastColumn="0" w:oddVBand="0" w:evenVBand="0" w:oddHBand="1" w:evenHBand="0" w:firstRowFirstColumn="0" w:firstRowLastColumn="0" w:lastRowFirstColumn="0" w:lastRowLastColumn="0"/>
-        </w:trPr>
-        <w:tc>
-          <w:tcPr>
-            <w:cnfStyle w:val="001000000000" w:firstRow="0" w:lastRow="0" w:firstColumn="1" w:lastColumn="0" w:oddVBand="0" w:evenVBand="0" w:oddHBand="0" w:evenHBand="0" w:firstRowFirstColumn="0" w:firstRowLastColumn="0" w:lastRowFirstColumn="0" w:lastRowLastColumn="0"/>
-            <w:tcW w:w="1435" w:type="dxa"/>
-          </w:tcPr>
-          <w:p>
-            <w:r>
-              <w:t>8</w:t>
-            </w:r>
-          </w:p>
-        </w:tc>
-        <w:tc>
-          <w:tcPr>
-            <w:tcW w:w="4798" w:type="dxa"/>
-          </w:tcPr>
-          <w:p>
-            <w:pPr>
-              <w:cnfStyle w:val="000000100000" w:firstRow="0" w:lastRow="0" w:firstColumn="0" w:lastColumn="0" w:oddVBand="0" w:evenVBand="0" w:oddHBand="1" w:evenHBand="0" w:firstRowFirstColumn="0" w:firstRowLastColumn="0" w:lastRowFirstColumn="0" w:lastRowLastColumn="0"/>
-            </w:pPr>
-            <w:r>
-              <w:t xml:space="preserve">Tint </w:t>
-            </w:r>
-            <w:proofErr w:type="spellStart"/>
-            <w:r>
-              <w:t>Colour</w:t>
-            </w:r>
-            <w:proofErr w:type="spellEnd"/>
-          </w:p>
-        </w:tc>
-        <w:tc>
-          <w:tcPr>
-            <w:tcW w:w="3117" w:type="dxa"/>
-          </w:tcPr>
-          <w:p>
-            <w:pPr>
-              <w:cnfStyle w:val="000000100000" w:firstRow="0" w:lastRow="0" w:firstColumn="0" w:lastColumn="0" w:oddVBand="0" w:evenVBand="0" w:oddHBand="1" w:evenHBand="0" w:firstRowFirstColumn="0" w:firstRowLastColumn="0" w:lastRowFirstColumn="0" w:lastRowLastColumn="0"/>
-            </w:pPr>
-          </w:p>
-        </w:tc>
-      </w:tr>
-    </w:tbl>
-    <w:p/>
-    <w:p>
-      <w:pPr>
-        <w:pStyle w:val="Heading2"/>
-      </w:pPr>
-      <w:bookmarkStart w:id="18" w:name="_Toc535231433"/>
-      <w:r>
-        <w:t>Rhubarb</w:t>
       </w:r>
       <w:bookmarkEnd w:id="18"/>
     </w:p>
@@ -7547,6 +7527,7 @@
           </w:tcPr>
           <w:p>
             <w:r>
+              <w:lastRenderedPageBreak/>
               <w:t>7</w:t>
             </w:r>
           </w:p>
@@ -7625,9 +7606,9 @@
       <w:pPr>
         <w:pStyle w:val="Heading2"/>
       </w:pPr>
-      <w:bookmarkStart w:id="19" w:name="_Toc535231434"/>
+      <w:bookmarkStart w:id="19" w:name="_Toc535233335"/>
       <w:r>
-        <w:t>Beans</w:t>
+        <w:t>Rhubarb</w:t>
       </w:r>
       <w:bookmarkEnd w:id="19"/>
     </w:p>
@@ -7875,7 +7856,6 @@
           </w:tcPr>
           <w:p>
             <w:r>
-              <w:lastRenderedPageBreak/>
               <w:t>4</w:t>
             </w:r>
           </w:p>
@@ -8065,9 +8045,9 @@
       <w:pPr>
         <w:pStyle w:val="Heading2"/>
       </w:pPr>
-      <w:bookmarkStart w:id="20" w:name="_Toc535231435"/>
+      <w:bookmarkStart w:id="20" w:name="_Toc535233336"/>
       <w:r>
-        <w:t>Tea Leaves</w:t>
+        <w:t>Beans</w:t>
       </w:r>
       <w:bookmarkEnd w:id="20"/>
     </w:p>
@@ -8504,9 +8484,9 @@
       <w:pPr>
         <w:pStyle w:val="Heading2"/>
       </w:pPr>
-      <w:bookmarkStart w:id="21" w:name="_Toc535231436"/>
+      <w:bookmarkStart w:id="21" w:name="_Toc535233337"/>
       <w:r>
-        <w:t>Onions</w:t>
+        <w:t>Tea Leaves</w:t>
       </w:r>
       <w:bookmarkEnd w:id="21"/>
     </w:p>
@@ -8943,9 +8923,9 @@
       <w:pPr>
         <w:pStyle w:val="Heading2"/>
       </w:pPr>
-      <w:bookmarkStart w:id="22" w:name="_Toc535231437"/>
+      <w:bookmarkStart w:id="22" w:name="_Toc535233338"/>
       <w:r>
-        <w:t>Juniper</w:t>
+        <w:t>Onions</w:t>
       </w:r>
       <w:bookmarkEnd w:id="22"/>
     </w:p>
@@ -9268,7 +9248,6 @@
           </w:tcPr>
           <w:p>
             <w:r>
-              <w:lastRenderedPageBreak/>
               <w:t>6</w:t>
             </w:r>
           </w:p>
@@ -9383,9 +9362,9 @@
       <w:pPr>
         <w:pStyle w:val="Heading2"/>
       </w:pPr>
-      <w:bookmarkStart w:id="23" w:name="_Toc535231438"/>
+      <w:bookmarkStart w:id="23" w:name="_Toc535233339"/>
       <w:r>
-        <w:t>Peanuts</w:t>
+        <w:t>Juniper</w:t>
       </w:r>
       <w:bookmarkEnd w:id="23"/>
     </w:p>
@@ -9820,56 +9799,486 @@
     <w:p/>
     <w:p>
       <w:pPr>
+        <w:pStyle w:val="Heading2"/>
+      </w:pPr>
+      <w:bookmarkStart w:id="24" w:name="_Toc535233340"/>
+      <w:r>
+        <w:t>Peanuts</w:t>
+      </w:r>
+      <w:bookmarkEnd w:id="24"/>
+    </w:p>
+    <w:p/>
+    <w:tbl>
+      <w:tblPr>
+        <w:tblStyle w:val="ListTable2-Accent6"/>
+        <w:tblW w:w="0" w:type="auto"/>
+        <w:tblLook w:val="04A0" w:firstRow="1" w:lastRow="0" w:firstColumn="1" w:lastColumn="0" w:noHBand="0" w:noVBand="1"/>
+      </w:tblPr>
+      <w:tblGrid>
+        <w:gridCol w:w="1435"/>
+        <w:gridCol w:w="4798"/>
+        <w:gridCol w:w="3117"/>
+      </w:tblGrid>
+      <w:tr>
+        <w:trPr>
+          <w:cnfStyle w:val="100000000000" w:firstRow="1" w:lastRow="0" w:firstColumn="0" w:lastColumn="0" w:oddVBand="0" w:evenVBand="0" w:oddHBand="0" w:evenHBand="0" w:firstRowFirstColumn="0" w:firstRowLastColumn="0" w:lastRowFirstColumn="0" w:lastRowLastColumn="0"/>
+        </w:trPr>
+        <w:tc>
+          <w:tcPr>
+            <w:cnfStyle w:val="001000000000" w:firstRow="0" w:lastRow="0" w:firstColumn="1" w:lastColumn="0" w:oddVBand="0" w:evenVBand="0" w:oddHBand="0" w:evenHBand="0" w:firstRowFirstColumn="0" w:firstRowLastColumn="0" w:lastRowFirstColumn="0" w:lastRowLastColumn="0"/>
+            <w:tcW w:w="1435" w:type="dxa"/>
+          </w:tcPr>
+          <w:p>
+            <w:r>
+              <w:t>Key</w:t>
+            </w:r>
+          </w:p>
+        </w:tc>
+        <w:tc>
+          <w:tcPr>
+            <w:tcW w:w="4798" w:type="dxa"/>
+          </w:tcPr>
+          <w:p>
+            <w:pPr>
+              <w:cnfStyle w:val="100000000000" w:firstRow="1" w:lastRow="0" w:firstColumn="0" w:lastColumn="0" w:oddVBand="0" w:evenVBand="0" w:oddHBand="0" w:evenHBand="0" w:firstRowFirstColumn="0" w:firstRowLastColumn="0" w:lastRowFirstColumn="0" w:lastRowLastColumn="0"/>
+            </w:pPr>
+            <w:r>
+              <w:t xml:space="preserve">Seed Index (from </w:t>
+            </w:r>
+            <w:proofErr w:type="spellStart"/>
+            <w:r>
+              <w:t>ObjectInformation.xnb</w:t>
+            </w:r>
+            <w:proofErr w:type="spellEnd"/>
+            <w:r>
+              <w:t>)</w:t>
+            </w:r>
+          </w:p>
+        </w:tc>
+        <w:tc>
+          <w:tcPr>
+            <w:tcW w:w="3117" w:type="dxa"/>
+          </w:tcPr>
+          <w:p>
+            <w:pPr>
+              <w:cnfStyle w:val="100000000000" w:firstRow="1" w:lastRow="0" w:firstColumn="0" w:lastColumn="0" w:oddVBand="0" w:evenVBand="0" w:oddHBand="0" w:evenHBand="0" w:firstRowFirstColumn="0" w:firstRowLastColumn="0" w:lastRowFirstColumn="0" w:lastRowLastColumn="0"/>
+            </w:pPr>
+          </w:p>
+        </w:tc>
+      </w:tr>
+      <w:tr>
+        <w:trPr>
+          <w:cnfStyle w:val="000000100000" w:firstRow="0" w:lastRow="0" w:firstColumn="0" w:lastColumn="0" w:oddVBand="0" w:evenVBand="0" w:oddHBand="1" w:evenHBand="0" w:firstRowFirstColumn="0" w:firstRowLastColumn="0" w:lastRowFirstColumn="0" w:lastRowLastColumn="0"/>
+        </w:trPr>
+        <w:tc>
+          <w:tcPr>
+            <w:cnfStyle w:val="001000000000" w:firstRow="0" w:lastRow="0" w:firstColumn="1" w:lastColumn="0" w:oddVBand="0" w:evenVBand="0" w:oddHBand="0" w:evenHBand="0" w:firstRowFirstColumn="0" w:firstRowLastColumn="0" w:lastRowFirstColumn="0" w:lastRowLastColumn="0"/>
+            <w:tcW w:w="1435" w:type="dxa"/>
+          </w:tcPr>
+          <w:p>
+            <w:r>
+              <w:t>0</w:t>
+            </w:r>
+          </w:p>
+        </w:tc>
+        <w:tc>
+          <w:tcPr>
+            <w:tcW w:w="4798" w:type="dxa"/>
+          </w:tcPr>
+          <w:p>
+            <w:pPr>
+              <w:cnfStyle w:val="000000100000" w:firstRow="0" w:lastRow="0" w:firstColumn="0" w:lastColumn="0" w:oddVBand="0" w:evenVBand="0" w:oddHBand="1" w:evenHBand="0" w:firstRowFirstColumn="0" w:firstRowLastColumn="0" w:lastRowFirstColumn="0" w:lastRowLastColumn="0"/>
+            </w:pPr>
+            <w:r>
+              <w:t>Days in each stage of growth</w:t>
+            </w:r>
+          </w:p>
+        </w:tc>
+        <w:tc>
+          <w:tcPr>
+            <w:tcW w:w="3117" w:type="dxa"/>
+          </w:tcPr>
+          <w:p>
+            <w:pPr>
+              <w:cnfStyle w:val="000000100000" w:firstRow="0" w:lastRow="0" w:firstColumn="0" w:lastColumn="0" w:oddVBand="0" w:evenVBand="0" w:oddHBand="1" w:evenHBand="0" w:firstRowFirstColumn="0" w:firstRowLastColumn="0" w:lastRowFirstColumn="0" w:lastRowLastColumn="0"/>
+            </w:pPr>
+          </w:p>
+        </w:tc>
+      </w:tr>
+      <w:tr>
+        <w:tc>
+          <w:tcPr>
+            <w:cnfStyle w:val="001000000000" w:firstRow="0" w:lastRow="0" w:firstColumn="1" w:lastColumn="0" w:oddVBand="0" w:evenVBand="0" w:oddHBand="0" w:evenHBand="0" w:firstRowFirstColumn="0" w:firstRowLastColumn="0" w:lastRowFirstColumn="0" w:lastRowLastColumn="0"/>
+            <w:tcW w:w="1435" w:type="dxa"/>
+          </w:tcPr>
+          <w:p>
+            <w:r>
+              <w:t>1</w:t>
+            </w:r>
+          </w:p>
+        </w:tc>
+        <w:tc>
+          <w:tcPr>
+            <w:tcW w:w="4798" w:type="dxa"/>
+          </w:tcPr>
+          <w:p>
+            <w:pPr>
+              <w:cnfStyle w:val="000000000000" w:firstRow="0" w:lastRow="0" w:firstColumn="0" w:lastColumn="0" w:oddVBand="0" w:evenVBand="0" w:oddHBand="0" w:evenHBand="0" w:firstRowFirstColumn="0" w:firstRowLastColumn="0" w:lastRowFirstColumn="0" w:lastRowLastColumn="0"/>
+            </w:pPr>
+            <w:r>
+              <w:t>Growth Season(s)</w:t>
+            </w:r>
+          </w:p>
+        </w:tc>
+        <w:tc>
+          <w:tcPr>
+            <w:tcW w:w="3117" w:type="dxa"/>
+          </w:tcPr>
+          <w:p>
+            <w:pPr>
+              <w:cnfStyle w:val="000000000000" w:firstRow="0" w:lastRow="0" w:firstColumn="0" w:lastColumn="0" w:oddVBand="0" w:evenVBand="0" w:oddHBand="0" w:evenHBand="0" w:firstRowFirstColumn="0" w:firstRowLastColumn="0" w:lastRowFirstColumn="0" w:lastRowLastColumn="0"/>
+            </w:pPr>
+          </w:p>
+        </w:tc>
+      </w:tr>
+      <w:tr>
+        <w:trPr>
+          <w:cnfStyle w:val="000000100000" w:firstRow="0" w:lastRow="0" w:firstColumn="0" w:lastColumn="0" w:oddVBand="0" w:evenVBand="0" w:oddHBand="1" w:evenHBand="0" w:firstRowFirstColumn="0" w:firstRowLastColumn="0" w:lastRowFirstColumn="0" w:lastRowLastColumn="0"/>
+        </w:trPr>
+        <w:tc>
+          <w:tcPr>
+            <w:cnfStyle w:val="001000000000" w:firstRow="0" w:lastRow="0" w:firstColumn="1" w:lastColumn="0" w:oddVBand="0" w:evenVBand="0" w:oddHBand="0" w:evenHBand="0" w:firstRowFirstColumn="0" w:firstRowLastColumn="0" w:lastRowFirstColumn="0" w:lastRowLastColumn="0"/>
+            <w:tcW w:w="1435" w:type="dxa"/>
+          </w:tcPr>
+          <w:p>
+            <w:r>
+              <w:t>2</w:t>
+            </w:r>
+          </w:p>
+        </w:tc>
+        <w:tc>
+          <w:tcPr>
+            <w:tcW w:w="4798" w:type="dxa"/>
+          </w:tcPr>
+          <w:p>
+            <w:pPr>
+              <w:cnfStyle w:val="000000100000" w:firstRow="0" w:lastRow="0" w:firstColumn="0" w:lastColumn="0" w:oddVBand="0" w:evenVBand="0" w:oddHBand="1" w:evenHBand="0" w:firstRowFirstColumn="0" w:firstRowLastColumn="0" w:lastRowFirstColumn="0" w:lastRowLastColumn="0"/>
+            </w:pPr>
+            <w:r>
+              <w:t>Row in Sprite Sheet (Content\</w:t>
+            </w:r>
+            <w:proofErr w:type="spellStart"/>
+            <w:r>
+              <w:t>TileSheets</w:t>
+            </w:r>
+            <w:proofErr w:type="spellEnd"/>
+            <w:r>
+              <w:t>\</w:t>
+            </w:r>
+            <w:proofErr w:type="spellStart"/>
+            <w:r>
+              <w:t>Crops.xnb</w:t>
+            </w:r>
+            <w:proofErr w:type="spellEnd"/>
+            <w:r>
+              <w:t>)</w:t>
+            </w:r>
+          </w:p>
+        </w:tc>
+        <w:tc>
+          <w:tcPr>
+            <w:tcW w:w="3117" w:type="dxa"/>
+          </w:tcPr>
+          <w:p>
+            <w:pPr>
+              <w:cnfStyle w:val="000000100000" w:firstRow="0" w:lastRow="0" w:firstColumn="0" w:lastColumn="0" w:oddVBand="0" w:evenVBand="0" w:oddHBand="1" w:evenHBand="0" w:firstRowFirstColumn="0" w:firstRowLastColumn="0" w:lastRowFirstColumn="0" w:lastRowLastColumn="0"/>
+            </w:pPr>
+          </w:p>
+        </w:tc>
+      </w:tr>
+      <w:tr>
+        <w:tc>
+          <w:tcPr>
+            <w:cnfStyle w:val="001000000000" w:firstRow="0" w:lastRow="0" w:firstColumn="1" w:lastColumn="0" w:oddVBand="0" w:evenVBand="0" w:oddHBand="0" w:evenHBand="0" w:firstRowFirstColumn="0" w:firstRowLastColumn="0" w:lastRowFirstColumn="0" w:lastRowLastColumn="0"/>
+            <w:tcW w:w="1435" w:type="dxa"/>
+          </w:tcPr>
+          <w:p>
+            <w:r>
+              <w:t>3</w:t>
+            </w:r>
+          </w:p>
+        </w:tc>
+        <w:tc>
+          <w:tcPr>
+            <w:tcW w:w="4798" w:type="dxa"/>
+          </w:tcPr>
+          <w:p>
+            <w:pPr>
+              <w:cnfStyle w:val="000000000000" w:firstRow="0" w:lastRow="0" w:firstColumn="0" w:lastColumn="0" w:oddVBand="0" w:evenVBand="0" w:oddHBand="0" w:evenHBand="0" w:firstRowFirstColumn="0" w:firstRowLastColumn="0" w:lastRowFirstColumn="0" w:lastRowLastColumn="0"/>
+            </w:pPr>
+            <w:r>
+              <w:t xml:space="preserve">Index of Harvest (from </w:t>
+            </w:r>
+            <w:proofErr w:type="spellStart"/>
+            <w:r>
+              <w:t>ObjectInformation.xnb</w:t>
+            </w:r>
+            <w:proofErr w:type="spellEnd"/>
+            <w:r>
+              <w:t>)</w:t>
+            </w:r>
+          </w:p>
+        </w:tc>
+        <w:tc>
+          <w:tcPr>
+            <w:tcW w:w="3117" w:type="dxa"/>
+          </w:tcPr>
+          <w:p>
+            <w:pPr>
+              <w:cnfStyle w:val="000000000000" w:firstRow="0" w:lastRow="0" w:firstColumn="0" w:lastColumn="0" w:oddVBand="0" w:evenVBand="0" w:oddHBand="0" w:evenHBand="0" w:firstRowFirstColumn="0" w:firstRowLastColumn="0" w:lastRowFirstColumn="0" w:lastRowLastColumn="0"/>
+            </w:pPr>
+          </w:p>
+        </w:tc>
+      </w:tr>
+      <w:tr>
+        <w:trPr>
+          <w:cnfStyle w:val="000000100000" w:firstRow="0" w:lastRow="0" w:firstColumn="0" w:lastColumn="0" w:oddVBand="0" w:evenVBand="0" w:oddHBand="1" w:evenHBand="0" w:firstRowFirstColumn="0" w:firstRowLastColumn="0" w:lastRowFirstColumn="0" w:lastRowLastColumn="0"/>
+        </w:trPr>
+        <w:tc>
+          <w:tcPr>
+            <w:cnfStyle w:val="001000000000" w:firstRow="0" w:lastRow="0" w:firstColumn="1" w:lastColumn="0" w:oddVBand="0" w:evenVBand="0" w:oddHBand="0" w:evenHBand="0" w:firstRowFirstColumn="0" w:firstRowLastColumn="0" w:lastRowFirstColumn="0" w:lastRowLastColumn="0"/>
+            <w:tcW w:w="1435" w:type="dxa"/>
+          </w:tcPr>
+          <w:p>
+            <w:r>
+              <w:t>4</w:t>
+            </w:r>
+          </w:p>
+        </w:tc>
+        <w:tc>
+          <w:tcPr>
+            <w:tcW w:w="4798" w:type="dxa"/>
+          </w:tcPr>
+          <w:p>
+            <w:pPr>
+              <w:cnfStyle w:val="000000100000" w:firstRow="0" w:lastRow="0" w:firstColumn="0" w:lastColumn="0" w:oddVBand="0" w:evenVBand="0" w:oddHBand="1" w:evenHBand="0" w:firstRowFirstColumn="0" w:firstRowLastColumn="0" w:lastRowFirstColumn="0" w:lastRowLastColumn="0"/>
+            </w:pPr>
+            <w:r>
+              <w:t>Regrow after Harvest</w:t>
+            </w:r>
+          </w:p>
+        </w:tc>
+        <w:tc>
+          <w:tcPr>
+            <w:tcW w:w="3117" w:type="dxa"/>
+          </w:tcPr>
+          <w:p>
+            <w:pPr>
+              <w:cnfStyle w:val="000000100000" w:firstRow="0" w:lastRow="0" w:firstColumn="0" w:lastColumn="0" w:oddVBand="0" w:evenVBand="0" w:oddHBand="1" w:evenHBand="0" w:firstRowFirstColumn="0" w:firstRowLastColumn="0" w:lastRowFirstColumn="0" w:lastRowLastColumn="0"/>
+            </w:pPr>
+          </w:p>
+        </w:tc>
+      </w:tr>
+      <w:tr>
+        <w:tc>
+          <w:tcPr>
+            <w:cnfStyle w:val="001000000000" w:firstRow="0" w:lastRow="0" w:firstColumn="1" w:lastColumn="0" w:oddVBand="0" w:evenVBand="0" w:oddHBand="0" w:evenHBand="0" w:firstRowFirstColumn="0" w:firstRowLastColumn="0" w:lastRowFirstColumn="0" w:lastRowLastColumn="0"/>
+            <w:tcW w:w="1435" w:type="dxa"/>
+          </w:tcPr>
+          <w:p>
+            <w:r>
+              <w:t>5</w:t>
+            </w:r>
+          </w:p>
+        </w:tc>
+        <w:tc>
+          <w:tcPr>
+            <w:tcW w:w="4798" w:type="dxa"/>
+          </w:tcPr>
+          <w:p>
+            <w:pPr>
+              <w:cnfStyle w:val="000000000000" w:firstRow="0" w:lastRow="0" w:firstColumn="0" w:lastColumn="0" w:oddVBand="0" w:evenVBand="0" w:oddHBand="0" w:evenHBand="0" w:firstRowFirstColumn="0" w:firstRowLastColumn="0" w:lastRowFirstColumn="0" w:lastRowLastColumn="0"/>
+            </w:pPr>
+            <w:r>
+              <w:t>Harvest Method</w:t>
+            </w:r>
+          </w:p>
+        </w:tc>
+        <w:tc>
+          <w:tcPr>
+            <w:tcW w:w="3117" w:type="dxa"/>
+          </w:tcPr>
+          <w:p>
+            <w:pPr>
+              <w:cnfStyle w:val="000000000000" w:firstRow="0" w:lastRow="0" w:firstColumn="0" w:lastColumn="0" w:oddVBand="0" w:evenVBand="0" w:oddHBand="0" w:evenHBand="0" w:firstRowFirstColumn="0" w:firstRowLastColumn="0" w:lastRowFirstColumn="0" w:lastRowLastColumn="0"/>
+            </w:pPr>
+          </w:p>
+        </w:tc>
+      </w:tr>
+      <w:tr>
+        <w:trPr>
+          <w:cnfStyle w:val="000000100000" w:firstRow="0" w:lastRow="0" w:firstColumn="0" w:lastColumn="0" w:oddVBand="0" w:evenVBand="0" w:oddHBand="1" w:evenHBand="0" w:firstRowFirstColumn="0" w:firstRowLastColumn="0" w:lastRowFirstColumn="0" w:lastRowLastColumn="0"/>
+        </w:trPr>
+        <w:tc>
+          <w:tcPr>
+            <w:cnfStyle w:val="001000000000" w:firstRow="0" w:lastRow="0" w:firstColumn="1" w:lastColumn="0" w:oddVBand="0" w:evenVBand="0" w:oddHBand="0" w:evenHBand="0" w:firstRowFirstColumn="0" w:firstRowLastColumn="0" w:lastRowFirstColumn="0" w:lastRowLastColumn="0"/>
+            <w:tcW w:w="1435" w:type="dxa"/>
+          </w:tcPr>
+          <w:p>
+            <w:r>
+              <w:t>6</w:t>
+            </w:r>
+          </w:p>
+        </w:tc>
+        <w:tc>
+          <w:tcPr>
+            <w:tcW w:w="4798" w:type="dxa"/>
+          </w:tcPr>
+          <w:p>
+            <w:pPr>
+              <w:cnfStyle w:val="000000100000" w:firstRow="0" w:lastRow="0" w:firstColumn="0" w:lastColumn="0" w:oddVBand="0" w:evenVBand="0" w:oddHBand="1" w:evenHBand="0" w:firstRowFirstColumn="0" w:firstRowLastColumn="0" w:lastRowFirstColumn="0" w:lastRowLastColumn="0"/>
+            </w:pPr>
+            <w:r>
+              <w:t>Chance for Extra Harvest</w:t>
+            </w:r>
+          </w:p>
+        </w:tc>
+        <w:tc>
+          <w:tcPr>
+            <w:tcW w:w="3117" w:type="dxa"/>
+          </w:tcPr>
+          <w:p>
+            <w:pPr>
+              <w:cnfStyle w:val="000000100000" w:firstRow="0" w:lastRow="0" w:firstColumn="0" w:lastColumn="0" w:oddVBand="0" w:evenVBand="0" w:oddHBand="1" w:evenHBand="0" w:firstRowFirstColumn="0" w:firstRowLastColumn="0" w:lastRowFirstColumn="0" w:lastRowLastColumn="0"/>
+            </w:pPr>
+          </w:p>
+        </w:tc>
+      </w:tr>
+      <w:tr>
+        <w:tc>
+          <w:tcPr>
+            <w:cnfStyle w:val="001000000000" w:firstRow="0" w:lastRow="0" w:firstColumn="1" w:lastColumn="0" w:oddVBand="0" w:evenVBand="0" w:oddHBand="0" w:evenHBand="0" w:firstRowFirstColumn="0" w:firstRowLastColumn="0" w:lastRowFirstColumn="0" w:lastRowLastColumn="0"/>
+            <w:tcW w:w="1435" w:type="dxa"/>
+          </w:tcPr>
+          <w:p>
+            <w:r>
+              <w:t>7</w:t>
+            </w:r>
+          </w:p>
+        </w:tc>
+        <w:tc>
+          <w:tcPr>
+            <w:tcW w:w="4798" w:type="dxa"/>
+          </w:tcPr>
+          <w:p>
+            <w:pPr>
+              <w:cnfStyle w:val="000000000000" w:firstRow="0" w:lastRow="0" w:firstColumn="0" w:lastColumn="0" w:oddVBand="0" w:evenVBand="0" w:oddHBand="0" w:evenHBand="0" w:firstRowFirstColumn="0" w:firstRowLastColumn="0" w:lastRowFirstColumn="0" w:lastRowLastColumn="0"/>
+            </w:pPr>
+            <w:r>
+              <w:t>Raised Seeds</w:t>
+            </w:r>
+          </w:p>
+        </w:tc>
+        <w:tc>
+          <w:tcPr>
+            <w:tcW w:w="3117" w:type="dxa"/>
+          </w:tcPr>
+          <w:p>
+            <w:pPr>
+              <w:cnfStyle w:val="000000000000" w:firstRow="0" w:lastRow="0" w:firstColumn="0" w:lastColumn="0" w:oddVBand="0" w:evenVBand="0" w:oddHBand="0" w:evenHBand="0" w:firstRowFirstColumn="0" w:firstRowLastColumn="0" w:lastRowFirstColumn="0" w:lastRowLastColumn="0"/>
+            </w:pPr>
+          </w:p>
+        </w:tc>
+      </w:tr>
+      <w:tr>
+        <w:trPr>
+          <w:cnfStyle w:val="000000100000" w:firstRow="0" w:lastRow="0" w:firstColumn="0" w:lastColumn="0" w:oddVBand="0" w:evenVBand="0" w:oddHBand="1" w:evenHBand="0" w:firstRowFirstColumn="0" w:firstRowLastColumn="0" w:lastRowFirstColumn="0" w:lastRowLastColumn="0"/>
+        </w:trPr>
+        <w:tc>
+          <w:tcPr>
+            <w:cnfStyle w:val="001000000000" w:firstRow="0" w:lastRow="0" w:firstColumn="1" w:lastColumn="0" w:oddVBand="0" w:evenVBand="0" w:oddHBand="0" w:evenHBand="0" w:firstRowFirstColumn="0" w:firstRowLastColumn="0" w:lastRowFirstColumn="0" w:lastRowLastColumn="0"/>
+            <w:tcW w:w="1435" w:type="dxa"/>
+          </w:tcPr>
+          <w:p>
+            <w:r>
+              <w:t>8</w:t>
+            </w:r>
+          </w:p>
+        </w:tc>
+        <w:tc>
+          <w:tcPr>
+            <w:tcW w:w="4798" w:type="dxa"/>
+          </w:tcPr>
+          <w:p>
+            <w:pPr>
+              <w:cnfStyle w:val="000000100000" w:firstRow="0" w:lastRow="0" w:firstColumn="0" w:lastColumn="0" w:oddVBand="0" w:evenVBand="0" w:oddHBand="1" w:evenHBand="0" w:firstRowFirstColumn="0" w:firstRowLastColumn="0" w:lastRowFirstColumn="0" w:lastRowLastColumn="0"/>
+            </w:pPr>
+            <w:r>
+              <w:t xml:space="preserve">Tint </w:t>
+            </w:r>
+            <w:proofErr w:type="spellStart"/>
+            <w:r>
+              <w:t>Colour</w:t>
+            </w:r>
+            <w:proofErr w:type="spellEnd"/>
+          </w:p>
+        </w:tc>
+        <w:tc>
+          <w:tcPr>
+            <w:tcW w:w="3117" w:type="dxa"/>
+          </w:tcPr>
+          <w:p>
+            <w:pPr>
+              <w:cnfStyle w:val="000000100000" w:firstRow="0" w:lastRow="0" w:firstColumn="0" w:lastColumn="0" w:oddVBand="0" w:evenVBand="0" w:oddHBand="1" w:evenHBand="0" w:firstRowFirstColumn="0" w:firstRowLastColumn="0" w:lastRowFirstColumn="0" w:lastRowLastColumn="0"/>
+            </w:pPr>
+          </w:p>
+        </w:tc>
+      </w:tr>
+    </w:tbl>
+    <w:p/>
+    <w:p>
+      <w:pPr>
         <w:pStyle w:val="Heading1"/>
       </w:pPr>
-      <w:bookmarkStart w:id="24" w:name="_Toc535231439"/>
+      <w:bookmarkStart w:id="25" w:name="_Toc535233341"/>
       <w:proofErr w:type="spellStart"/>
       <w:r>
+        <w:lastRenderedPageBreak/>
         <w:t>Craftables</w:t>
       </w:r>
       <w:proofErr w:type="spellEnd"/>
       <w:r>
         <w:t>/Blueprints</w:t>
       </w:r>
-      <w:bookmarkEnd w:id="24"/>
-    </w:p>
-    <w:p>
-      <w:pPr>
-        <w:pStyle w:val="Heading2"/>
-      </w:pPr>
-      <w:bookmarkStart w:id="25" w:name="_Toc535231440"/>
-      <w:r>
-        <w:t>Mortar and Pestle</w:t>
-      </w:r>
       <w:bookmarkEnd w:id="25"/>
     </w:p>
     <w:p>
       <w:pPr>
         <w:pStyle w:val="Heading2"/>
       </w:pPr>
-      <w:bookmarkStart w:id="26" w:name="_Toc535231441"/>
+      <w:bookmarkStart w:id="26" w:name="_Toc535233342"/>
       <w:r>
-        <w:t>Cuddly Buddy</w:t>
+        <w:t>Mortar and Pestle</w:t>
       </w:r>
       <w:bookmarkEnd w:id="26"/>
     </w:p>
     <w:p>
       <w:pPr>
-        <w:pStyle w:val="Heading1"/>
-      </w:pPr>
-      <w:bookmarkStart w:id="27" w:name="_Toc535231442"/>
+        <w:pStyle w:val="Heading2"/>
+      </w:pPr>
+      <w:bookmarkStart w:id="27" w:name="_Toc535233343"/>
       <w:r>
-        <w:t>Experimental Concepts</w:t>
+        <w:t>Cuddly Buddy</w:t>
       </w:r>
       <w:bookmarkEnd w:id="27"/>
     </w:p>
     <w:p>
       <w:pPr>
-        <w:pStyle w:val="Heading2"/>
-      </w:pPr>
-      <w:bookmarkStart w:id="28" w:name="_Toc535231443"/>
+        <w:pStyle w:val="Heading1"/>
+      </w:pPr>
+      <w:bookmarkStart w:id="28" w:name="_Toc535233344"/>
       <w:r>
-        <w:t>New Oils</w:t>
+        <w:t>Experimental Concepts</w:t>
       </w:r>
       <w:bookmarkEnd w:id="28"/>
     </w:p>
@@ -9877,9 +10286,9 @@
       <w:pPr>
         <w:pStyle w:val="Heading2"/>
       </w:pPr>
-      <w:bookmarkStart w:id="29" w:name="_Toc535231444"/>
+      <w:bookmarkStart w:id="29" w:name="_Toc535233345"/>
       <w:r>
-        <w:t>Fried Mess</w:t>
+        <w:t>New Oils</w:t>
       </w:r>
       <w:bookmarkEnd w:id="29"/>
     </w:p>
@@ -9887,9 +10296,9 @@
       <w:pPr>
         <w:pStyle w:val="Heading2"/>
       </w:pPr>
-      <w:bookmarkStart w:id="30" w:name="_Toc535231445"/>
+      <w:bookmarkStart w:id="30" w:name="_Toc535233346"/>
       <w:r>
-        <w:t>Smoothies</w:t>
+        <w:t>Fried Mess</w:t>
       </w:r>
       <w:bookmarkEnd w:id="30"/>
     </w:p>
@@ -9897,9 +10306,9 @@
       <w:pPr>
         <w:pStyle w:val="Heading2"/>
       </w:pPr>
-      <w:bookmarkStart w:id="31" w:name="_Toc535231446"/>
+      <w:bookmarkStart w:id="31" w:name="_Toc535233347"/>
       <w:r>
-        <w:t>Fryer</w:t>
+        <w:t>Smoothies</w:t>
       </w:r>
       <w:bookmarkEnd w:id="31"/>
     </w:p>
@@ -9907,27 +10316,37 @@
       <w:pPr>
         <w:pStyle w:val="Heading2"/>
       </w:pPr>
-      <w:bookmarkStart w:id="32" w:name="_Toc535231447"/>
+      <w:bookmarkStart w:id="32" w:name="_Toc535233348"/>
       <w:r>
-        <w:t>Dairy Press</w:t>
+        <w:t>Fryer</w:t>
       </w:r>
       <w:bookmarkEnd w:id="32"/>
     </w:p>
     <w:p>
       <w:pPr>
-        <w:pStyle w:val="Heading1"/>
-      </w:pPr>
-      <w:bookmarkStart w:id="33" w:name="_Toc535231448"/>
+        <w:pStyle w:val="Heading2"/>
+      </w:pPr>
+      <w:bookmarkStart w:id="33" w:name="_Toc535233349"/>
       <w:r>
-        <w:t>Formatting (Please ignore)</w:t>
+        <w:t>Dairy Press</w:t>
       </w:r>
       <w:bookmarkEnd w:id="33"/>
     </w:p>
     <w:p>
       <w:pPr>
+        <w:pStyle w:val="Heading1"/>
+      </w:pPr>
+      <w:bookmarkStart w:id="34" w:name="_Toc535233350"/>
+      <w:r>
+        <w:t>Formatting (Please ignore)</w:t>
+      </w:r>
+      <w:bookmarkEnd w:id="34"/>
+    </w:p>
+    <w:p>
+      <w:pPr>
         <w:pStyle w:val="Heading2"/>
       </w:pPr>
-      <w:bookmarkStart w:id="34" w:name="_Toc535231449"/>
+      <w:bookmarkStart w:id="35" w:name="_Toc535233351"/>
       <w:r>
         <w:t>[</w:t>
       </w:r>
@@ -9939,7 +10358,7 @@
       <w:r>
         <w:t>]</w:t>
       </w:r>
-      <w:bookmarkEnd w:id="34"/>
+      <w:bookmarkEnd w:id="35"/>
     </w:p>
     <w:p>
       <w:r>
@@ -9992,11 +10411,11 @@
       <w:pPr>
         <w:pStyle w:val="Heading2"/>
       </w:pPr>
-      <w:bookmarkStart w:id="35" w:name="_Toc535231450"/>
+      <w:bookmarkStart w:id="36" w:name="_Toc535233352"/>
       <w:r>
         <w:t>[JSON Info]</w:t>
       </w:r>
-      <w:bookmarkEnd w:id="35"/>
+      <w:bookmarkEnd w:id="36"/>
     </w:p>
     <w:p>
       <w:r>
@@ -10108,7 +10527,6 @@
           </w:tcPr>
           <w:p>
             <w:r>
-              <w:lastRenderedPageBreak/>
               <w:t>1</w:t>
             </w:r>
           </w:p>
@@ -10808,6 +11226,7 @@
           </w:tcPr>
           <w:p>
             <w:r>
+              <w:lastRenderedPageBreak/>
               <w:t>9</w:t>
             </w:r>
           </w:p>
@@ -11555,6 +11974,119 @@
     </w:lvl>
   </w:abstractNum>
   <w:abstractNum w:abstractNumId="3" w15:restartNumberingAfterBreak="0">
+    <w:nsid w:val="53DA11EB"/>
+    <w:multiLevelType w:val="hybridMultilevel"/>
+    <w:tmpl w:val="3D1A8352"/>
+    <w:lvl w:ilvl="0" w:tplc="04090001">
+      <w:start w:val="1"/>
+      <w:numFmt w:val="bullet"/>
+      <w:lvlText w:val=""/>
+      <w:lvlJc w:val="left"/>
+      <w:pPr>
+        <w:ind w:left="720" w:hanging="360"/>
+      </w:pPr>
+      <w:rPr>
+        <w:rFonts w:ascii="Symbol" w:hAnsi="Symbol" w:hint="default"/>
+      </w:rPr>
+    </w:lvl>
+    <w:lvl w:ilvl="1" w:tplc="04090003">
+      <w:start w:val="1"/>
+      <w:numFmt w:val="bullet"/>
+      <w:lvlText w:val="o"/>
+      <w:lvlJc w:val="left"/>
+      <w:pPr>
+        <w:ind w:left="1440" w:hanging="360"/>
+      </w:pPr>
+      <w:rPr>
+        <w:rFonts w:ascii="Courier New" w:hAnsi="Courier New" w:cs="Courier New" w:hint="default"/>
+      </w:rPr>
+    </w:lvl>
+    <w:lvl w:ilvl="2" w:tplc="04090005" w:tentative="1">
+      <w:start w:val="1"/>
+      <w:numFmt w:val="bullet"/>
+      <w:lvlText w:val=""/>
+      <w:lvlJc w:val="left"/>
+      <w:pPr>
+        <w:ind w:left="2160" w:hanging="360"/>
+      </w:pPr>
+      <w:rPr>
+        <w:rFonts w:ascii="Wingdings" w:hAnsi="Wingdings" w:hint="default"/>
+      </w:rPr>
+    </w:lvl>
+    <w:lvl w:ilvl="3" w:tplc="04090001" w:tentative="1">
+      <w:start w:val="1"/>
+      <w:numFmt w:val="bullet"/>
+      <w:lvlText w:val=""/>
+      <w:lvlJc w:val="left"/>
+      <w:pPr>
+        <w:ind w:left="2880" w:hanging="360"/>
+      </w:pPr>
+      <w:rPr>
+        <w:rFonts w:ascii="Symbol" w:hAnsi="Symbol" w:hint="default"/>
+      </w:rPr>
+    </w:lvl>
+    <w:lvl w:ilvl="4" w:tplc="04090003" w:tentative="1">
+      <w:start w:val="1"/>
+      <w:numFmt w:val="bullet"/>
+      <w:lvlText w:val="o"/>
+      <w:lvlJc w:val="left"/>
+      <w:pPr>
+        <w:ind w:left="3600" w:hanging="360"/>
+      </w:pPr>
+      <w:rPr>
+        <w:rFonts w:ascii="Courier New" w:hAnsi="Courier New" w:cs="Courier New" w:hint="default"/>
+      </w:rPr>
+    </w:lvl>
+    <w:lvl w:ilvl="5" w:tplc="04090005" w:tentative="1">
+      <w:start w:val="1"/>
+      <w:numFmt w:val="bullet"/>
+      <w:lvlText w:val=""/>
+      <w:lvlJc w:val="left"/>
+      <w:pPr>
+        <w:ind w:left="4320" w:hanging="360"/>
+      </w:pPr>
+      <w:rPr>
+        <w:rFonts w:ascii="Wingdings" w:hAnsi="Wingdings" w:hint="default"/>
+      </w:rPr>
+    </w:lvl>
+    <w:lvl w:ilvl="6" w:tplc="04090001" w:tentative="1">
+      <w:start w:val="1"/>
+      <w:numFmt w:val="bullet"/>
+      <w:lvlText w:val=""/>
+      <w:lvlJc w:val="left"/>
+      <w:pPr>
+        <w:ind w:left="5040" w:hanging="360"/>
+      </w:pPr>
+      <w:rPr>
+        <w:rFonts w:ascii="Symbol" w:hAnsi="Symbol" w:hint="default"/>
+      </w:rPr>
+    </w:lvl>
+    <w:lvl w:ilvl="7" w:tplc="04090003" w:tentative="1">
+      <w:start w:val="1"/>
+      <w:numFmt w:val="bullet"/>
+      <w:lvlText w:val="o"/>
+      <w:lvlJc w:val="left"/>
+      <w:pPr>
+        <w:ind w:left="5760" w:hanging="360"/>
+      </w:pPr>
+      <w:rPr>
+        <w:rFonts w:ascii="Courier New" w:hAnsi="Courier New" w:cs="Courier New" w:hint="default"/>
+      </w:rPr>
+    </w:lvl>
+    <w:lvl w:ilvl="8" w:tplc="04090005" w:tentative="1">
+      <w:start w:val="1"/>
+      <w:numFmt w:val="bullet"/>
+      <w:lvlText w:val=""/>
+      <w:lvlJc w:val="left"/>
+      <w:pPr>
+        <w:ind w:left="6480" w:hanging="360"/>
+      </w:pPr>
+      <w:rPr>
+        <w:rFonts w:ascii="Wingdings" w:hAnsi="Wingdings" w:hint="default"/>
+      </w:rPr>
+    </w:lvl>
+  </w:abstractNum>
+  <w:abstractNum w:abstractNumId="4" w15:restartNumberingAfterBreak="0">
     <w:nsid w:val="54D42348"/>
     <w:multiLevelType w:val="hybridMultilevel"/>
     <w:tmpl w:val="55005F06"/>
@@ -11667,7 +12199,7 @@
       </w:rPr>
     </w:lvl>
   </w:abstractNum>
-  <w:abstractNum w:abstractNumId="4" w15:restartNumberingAfterBreak="0">
+  <w:abstractNum w:abstractNumId="5" w15:restartNumberingAfterBreak="0">
     <w:nsid w:val="5979411D"/>
     <w:multiLevelType w:val="hybridMultilevel"/>
     <w:tmpl w:val="8FA2B130"/>
@@ -11780,7 +12312,7 @@
       </w:rPr>
     </w:lvl>
   </w:abstractNum>
-  <w:abstractNum w:abstractNumId="5" w15:restartNumberingAfterBreak="0">
+  <w:abstractNum w:abstractNumId="6" w15:restartNumberingAfterBreak="0">
     <w:nsid w:val="63E63F79"/>
     <w:multiLevelType w:val="hybridMultilevel"/>
     <w:tmpl w:val="7E52AE48"/>
@@ -11893,7 +12425,7 @@
       </w:rPr>
     </w:lvl>
   </w:abstractNum>
-  <w:abstractNum w:abstractNumId="6" w15:restartNumberingAfterBreak="0">
+  <w:abstractNum w:abstractNumId="7" w15:restartNumberingAfterBreak="0">
     <w:nsid w:val="66260F7A"/>
     <w:multiLevelType w:val="hybridMultilevel"/>
     <w:tmpl w:val="DAD83542"/>
@@ -12006,7 +12538,7 @@
       </w:rPr>
     </w:lvl>
   </w:abstractNum>
-  <w:abstractNum w:abstractNumId="7" w15:restartNumberingAfterBreak="0">
+  <w:abstractNum w:abstractNumId="8" w15:restartNumberingAfterBreak="0">
     <w:nsid w:val="76D81DBB"/>
     <w:multiLevelType w:val="hybridMultilevel"/>
     <w:tmpl w:val="ABCAF84E"/>
@@ -12119,7 +12651,7 @@
       </w:rPr>
     </w:lvl>
   </w:abstractNum>
-  <w:abstractNum w:abstractNumId="8" w15:restartNumberingAfterBreak="0">
+  <w:abstractNum w:abstractNumId="9" w15:restartNumberingAfterBreak="0">
     <w:nsid w:val="7CCF57BD"/>
     <w:multiLevelType w:val="hybridMultilevel"/>
     <w:tmpl w:val="82208DF4"/>
@@ -12232,7 +12764,7 @@
       </w:rPr>
     </w:lvl>
   </w:abstractNum>
-  <w:abstractNum w:abstractNumId="9" w15:restartNumberingAfterBreak="0">
+  <w:abstractNum w:abstractNumId="10" w15:restartNumberingAfterBreak="0">
     <w:nsid w:val="7E6B15F9"/>
     <w:multiLevelType w:val="hybridMultilevel"/>
     <w:tmpl w:val="35740CF8"/>
@@ -12345,7 +12877,7 @@
       </w:rPr>
     </w:lvl>
   </w:abstractNum>
-  <w:abstractNum w:abstractNumId="10" w15:restartNumberingAfterBreak="0">
+  <w:abstractNum w:abstractNumId="11" w15:restartNumberingAfterBreak="0">
     <w:nsid w:val="7F4B27B3"/>
     <w:multiLevelType w:val="hybridMultilevel"/>
     <w:tmpl w:val="6A20BA98"/>
@@ -12459,7 +12991,7 @@
     </w:lvl>
   </w:abstractNum>
   <w:num w:numId="1">
-    <w:abstractNumId w:val="9"/>
+    <w:abstractNumId w:val="10"/>
   </w:num>
   <w:num w:numId="2">
     <w:abstractNumId w:val="1"/>
@@ -12468,28 +13000,31 @@
     <w:abstractNumId w:val="0"/>
   </w:num>
   <w:num w:numId="4">
-    <w:abstractNumId w:val="5"/>
+    <w:abstractNumId w:val="6"/>
   </w:num>
   <w:num w:numId="5">
-    <w:abstractNumId w:val="10"/>
+    <w:abstractNumId w:val="11"/>
   </w:num>
   <w:num w:numId="6">
-    <w:abstractNumId w:val="7"/>
+    <w:abstractNumId w:val="8"/>
   </w:num>
   <w:num w:numId="7">
     <w:abstractNumId w:val="2"/>
   </w:num>
   <w:num w:numId="8">
-    <w:abstractNumId w:val="8"/>
+    <w:abstractNumId w:val="9"/>
   </w:num>
   <w:num w:numId="9">
-    <w:abstractNumId w:val="6"/>
+    <w:abstractNumId w:val="7"/>
   </w:num>
   <w:num w:numId="10">
-    <w:abstractNumId w:val="3"/>
+    <w:abstractNumId w:val="4"/>
   </w:num>
   <w:num w:numId="11">
-    <w:abstractNumId w:val="4"/>
+    <w:abstractNumId w:val="5"/>
+  </w:num>
+  <w:num w:numId="12">
+    <w:abstractNumId w:val="3"/>
   </w:num>
 </w:numbering>
 </file>
@@ -13260,6 +13795,18 @@
       <w:ind w:left="220"/>
     </w:pPr>
   </w:style>
+  <w:style w:type="character" w:styleId="UnresolvedMention">
+    <w:name w:val="Unresolved Mention"/>
+    <w:basedOn w:val="DefaultParagraphFont"/>
+    <w:uiPriority w:val="99"/>
+    <w:semiHidden/>
+    <w:unhideWhenUsed/>
+    <w:rsid w:val="002F43C6"/>
+    <w:rPr>
+      <w:color w:val="605E5C"/>
+      <w:shd w:val="clear" w:color="auto" w:fill="E1DFDD"/>
+    </w:rPr>
+  </w:style>
 </w:styles>
 </file>
 
@@ -13563,7 +14110,7 @@
 </file>
 
 <file path=customXml/itemProps1.xml><?xml version="1.0" encoding="utf-8"?>
-<ds:datastoreItem xmlns:ds="http://schemas.openxmlformats.org/officeDocument/2006/customXml" ds:itemID="{0EEAB8F3-81E3-400C-9802-75A63FED5B1F}">
+<ds:datastoreItem xmlns:ds="http://schemas.openxmlformats.org/officeDocument/2006/customXml" ds:itemID="{7CF2497F-FF4A-4233-9D74-E962C7E85A13}">
   <ds:schemaRefs>
     <ds:schemaRef ds:uri="http://schemas.openxmlformats.org/officeDocument/2006/bibliography"/>
   </ds:schemaRefs>

</xml_diff>